<commit_message>
fix: drop listing + delete recs v1
</commit_message>
<xml_diff>
--- a/Mock Data.docx
+++ b/Mock Data.docx
@@ -62,6 +62,841 @@
     </w:p>
     <w:p>
       <w:pPr>
+        <w:pStyle w:val="ListParagraph"/>
+        <w:numPr>
+          <w:ilvl w:val="0"/>
+          <w:numId w:val="2"/>
+        </w:numPr>
+        <w:rPr>
+          <w:lang w:val="vi-VN"/>
+        </w:rPr>
+      </w:pPr>
+      <w:r>
+        <w:rPr>
+          <w:lang w:val="vi-VN"/>
+        </w:rPr>
+        <w:t>Seller 1:</w:t>
+      </w:r>
+    </w:p>
+    <w:p>
+      <w:pPr>
+        <w:pStyle w:val="ListParagraph"/>
+        <w:numPr>
+          <w:ilvl w:val="1"/>
+          <w:numId w:val="2"/>
+        </w:numPr>
+        <w:rPr>
+          <w:lang w:val="vi-VN"/>
+        </w:rPr>
+      </w:pPr>
+      <w:r>
+        <w:rPr>
+          <w:lang w:val="vi-VN"/>
+        </w:rPr>
+        <w:t>Full Name: Emma Nguyen</w:t>
+      </w:r>
+    </w:p>
+    <w:p>
+      <w:pPr>
+        <w:pStyle w:val="ListParagraph"/>
+        <w:numPr>
+          <w:ilvl w:val="1"/>
+          <w:numId w:val="2"/>
+        </w:numPr>
+        <w:rPr>
+          <w:lang w:val="vi-VN"/>
+        </w:rPr>
+      </w:pPr>
+      <w:r>
+        <w:rPr>
+          <w:lang w:val="vi-VN"/>
+        </w:rPr>
+        <w:t>Date of Birth: 03/12/1988</w:t>
+      </w:r>
+    </w:p>
+    <w:p>
+      <w:pPr>
+        <w:pStyle w:val="ListParagraph"/>
+        <w:numPr>
+          <w:ilvl w:val="1"/>
+          <w:numId w:val="2"/>
+        </w:numPr>
+        <w:rPr>
+          <w:lang w:val="vi-VN"/>
+        </w:rPr>
+      </w:pPr>
+      <w:r>
+        <w:rPr>
+          <w:lang w:val="vi-VN"/>
+        </w:rPr>
+        <w:t>Gender: Female</w:t>
+      </w:r>
+    </w:p>
+    <w:p>
+      <w:pPr>
+        <w:pStyle w:val="ListParagraph"/>
+        <w:numPr>
+          <w:ilvl w:val="1"/>
+          <w:numId w:val="2"/>
+        </w:numPr>
+        <w:rPr>
+          <w:lang w:val="vi-VN"/>
+        </w:rPr>
+      </w:pPr>
+      <w:r>
+        <w:rPr>
+          <w:lang w:val="vi-VN"/>
+        </w:rPr>
+        <w:t>Email: emma.nguyen@realtor.com</w:t>
+      </w:r>
+    </w:p>
+    <w:p>
+      <w:pPr>
+        <w:pStyle w:val="ListParagraph"/>
+        <w:numPr>
+          <w:ilvl w:val="1"/>
+          <w:numId w:val="2"/>
+        </w:numPr>
+        <w:rPr>
+          <w:lang w:val="vi-VN"/>
+        </w:rPr>
+      </w:pPr>
+      <w:r>
+        <w:rPr>
+          <w:lang w:val="vi-VN"/>
+        </w:rPr>
+        <w:t>Phone: 555-2468013</w:t>
+      </w:r>
+    </w:p>
+    <w:p>
+      <w:pPr>
+        <w:pStyle w:val="ListParagraph"/>
+        <w:numPr>
+          <w:ilvl w:val="1"/>
+          <w:numId w:val="2"/>
+        </w:numPr>
+        <w:rPr>
+          <w:lang w:val="vi-VN"/>
+        </w:rPr>
+      </w:pPr>
+      <w:r>
+        <w:rPr>
+          <w:lang w:val="vi-VN"/>
+        </w:rPr>
+        <w:t>Address: 789 Willow Ln, Oakwood City</w:t>
+      </w:r>
+    </w:p>
+    <w:p>
+      <w:pPr>
+        <w:pStyle w:val="ListParagraph"/>
+        <w:numPr>
+          <w:ilvl w:val="1"/>
+          <w:numId w:val="2"/>
+        </w:numPr>
+        <w:rPr>
+          <w:lang w:val="vi-VN"/>
+        </w:rPr>
+      </w:pPr>
+      <w:r>
+        <w:rPr>
+          <w:lang w:val="vi-VN"/>
+        </w:rPr>
+        <w:t>Password: RealEstate</w:t>
+      </w:r>
+      <w:r>
+        <w:rPr>
+          <w:lang w:val="vi-VN"/>
+        </w:rPr>
+        <w:t>@</w:t>
+      </w:r>
+      <w:r>
+        <w:rPr>
+          <w:lang w:val="vi-VN"/>
+        </w:rPr>
+        <w:t>123</w:t>
+      </w:r>
+    </w:p>
+    <w:p>
+      <w:pPr>
+        <w:pStyle w:val="ListParagraph"/>
+        <w:numPr>
+          <w:ilvl w:val="1"/>
+          <w:numId w:val="2"/>
+        </w:numPr>
+        <w:rPr>
+          <w:lang w:val="vi-VN"/>
+        </w:rPr>
+      </w:pPr>
+      <w:r>
+        <w:rPr>
+          <w:lang w:val="vi-VN"/>
+        </w:rPr>
+        <w:t>ID Card No: 246801357</w:t>
+      </w:r>
+    </w:p>
+    <w:p>
+      <w:pPr>
+        <w:pStyle w:val="ListParagraph"/>
+        <w:numPr>
+          <w:ilvl w:val="1"/>
+          <w:numId w:val="2"/>
+        </w:numPr>
+        <w:rPr>
+          <w:lang w:val="vi-VN"/>
+        </w:rPr>
+      </w:pPr>
+      <w:r>
+        <w:rPr>
+          <w:lang w:val="vi-VN"/>
+        </w:rPr>
+        <w:t>Role: Seller</w:t>
+      </w:r>
+    </w:p>
+    <w:p>
+      <w:pPr>
+        <w:pStyle w:val="ListParagraph"/>
+        <w:numPr>
+          <w:ilvl w:val="1"/>
+          <w:numId w:val="2"/>
+        </w:numPr>
+        <w:rPr>
+          <w:lang w:val="vi-VN"/>
+        </w:rPr>
+      </w:pPr>
+      <w:r>
+        <w:rPr>
+          <w:lang w:val="vi-VN"/>
+        </w:rPr>
+        <w:t>Company: Oakwood Realty</w:t>
+      </w:r>
+    </w:p>
+    <w:p>
+      <w:pPr>
+        <w:pStyle w:val="ListParagraph"/>
+        <w:numPr>
+          <w:ilvl w:val="0"/>
+          <w:numId w:val="2"/>
+        </w:numPr>
+        <w:rPr>
+          <w:lang w:val="vi-VN"/>
+        </w:rPr>
+      </w:pPr>
+      <w:r>
+        <w:rPr>
+          <w:lang w:val="vi-VN"/>
+        </w:rPr>
+        <w:t xml:space="preserve">Seller 2: </w:t>
+      </w:r>
+    </w:p>
+    <w:p>
+      <w:pPr>
+        <w:pStyle w:val="ListParagraph"/>
+        <w:numPr>
+          <w:ilvl w:val="1"/>
+          <w:numId w:val="2"/>
+        </w:numPr>
+        <w:rPr>
+          <w:lang w:val="vi-VN"/>
+        </w:rPr>
+      </w:pPr>
+      <w:r>
+        <w:rPr>
+          <w:lang w:val="vi-VN"/>
+        </w:rPr>
+        <w:t>Full Name: Michael Lee</w:t>
+      </w:r>
+    </w:p>
+    <w:p>
+      <w:pPr>
+        <w:pStyle w:val="ListParagraph"/>
+        <w:numPr>
+          <w:ilvl w:val="1"/>
+          <w:numId w:val="2"/>
+        </w:numPr>
+        <w:rPr>
+          <w:lang w:val="vi-VN"/>
+        </w:rPr>
+      </w:pPr>
+      <w:r>
+        <w:rPr>
+          <w:lang w:val="vi-VN"/>
+        </w:rPr>
+        <w:t>Date of Birth: 11/05/1979</w:t>
+      </w:r>
+    </w:p>
+    <w:p>
+      <w:pPr>
+        <w:pStyle w:val="ListParagraph"/>
+        <w:numPr>
+          <w:ilvl w:val="1"/>
+          <w:numId w:val="2"/>
+        </w:numPr>
+        <w:rPr>
+          <w:lang w:val="vi-VN"/>
+        </w:rPr>
+      </w:pPr>
+      <w:r>
+        <w:rPr>
+          <w:lang w:val="vi-VN"/>
+        </w:rPr>
+        <w:t>Gender: Male</w:t>
+      </w:r>
+    </w:p>
+    <w:p>
+      <w:pPr>
+        <w:pStyle w:val="ListParagraph"/>
+        <w:numPr>
+          <w:ilvl w:val="1"/>
+          <w:numId w:val="2"/>
+        </w:numPr>
+        <w:rPr>
+          <w:lang w:val="vi-VN"/>
+        </w:rPr>
+      </w:pPr>
+      <w:r>
+        <w:rPr>
+          <w:lang w:val="vi-VN"/>
+        </w:rPr>
+        <w:t>Email: michael.lee@properties.net</w:t>
+      </w:r>
+    </w:p>
+    <w:p>
+      <w:pPr>
+        <w:pStyle w:val="ListParagraph"/>
+        <w:numPr>
+          <w:ilvl w:val="1"/>
+          <w:numId w:val="2"/>
+        </w:numPr>
+        <w:rPr>
+          <w:lang w:val="vi-VN"/>
+        </w:rPr>
+      </w:pPr>
+      <w:r>
+        <w:rPr>
+          <w:lang w:val="vi-VN"/>
+        </w:rPr>
+        <w:t>Phone: 555-3692587</w:t>
+      </w:r>
+    </w:p>
+    <w:p>
+      <w:pPr>
+        <w:pStyle w:val="ListParagraph"/>
+        <w:numPr>
+          <w:ilvl w:val="1"/>
+          <w:numId w:val="2"/>
+        </w:numPr>
+        <w:rPr>
+          <w:lang w:val="vi-VN"/>
+        </w:rPr>
+      </w:pPr>
+      <w:r>
+        <w:rPr>
+          <w:lang w:val="vi-VN"/>
+        </w:rPr>
+        <w:t>Address: 159 Maple Ave, Greenfield</w:t>
+      </w:r>
+    </w:p>
+    <w:p>
+      <w:pPr>
+        <w:pStyle w:val="ListParagraph"/>
+        <w:numPr>
+          <w:ilvl w:val="1"/>
+          <w:numId w:val="2"/>
+        </w:numPr>
+        <w:rPr>
+          <w:lang w:val="vi-VN"/>
+        </w:rPr>
+      </w:pPr>
+      <w:r>
+        <w:rPr>
+          <w:lang w:val="vi-VN"/>
+        </w:rPr>
+        <w:t>Password: HouseHunter</w:t>
+      </w:r>
+      <w:r>
+        <w:rPr>
+          <w:lang w:val="vi-VN"/>
+        </w:rPr>
+        <w:t>@</w:t>
+      </w:r>
+      <w:r>
+        <w:rPr>
+          <w:lang w:val="vi-VN"/>
+        </w:rPr>
+        <w:t>99</w:t>
+      </w:r>
+    </w:p>
+    <w:p>
+      <w:pPr>
+        <w:pStyle w:val="ListParagraph"/>
+        <w:numPr>
+          <w:ilvl w:val="1"/>
+          <w:numId w:val="2"/>
+        </w:numPr>
+        <w:rPr>
+          <w:lang w:val="vi-VN"/>
+        </w:rPr>
+      </w:pPr>
+      <w:r>
+        <w:rPr>
+          <w:lang w:val="vi-VN"/>
+        </w:rPr>
+        <w:t>ID Card No: 369258741</w:t>
+      </w:r>
+    </w:p>
+    <w:p>
+      <w:pPr>
+        <w:pStyle w:val="ListParagraph"/>
+        <w:numPr>
+          <w:ilvl w:val="1"/>
+          <w:numId w:val="2"/>
+        </w:numPr>
+        <w:rPr>
+          <w:lang w:val="vi-VN"/>
+        </w:rPr>
+      </w:pPr>
+      <w:r>
+        <w:rPr>
+          <w:lang w:val="vi-VN"/>
+        </w:rPr>
+        <w:t>Role: Seller</w:t>
+      </w:r>
+    </w:p>
+    <w:p>
+      <w:pPr>
+        <w:pStyle w:val="ListParagraph"/>
+        <w:numPr>
+          <w:ilvl w:val="1"/>
+          <w:numId w:val="2"/>
+        </w:numPr>
+        <w:rPr>
+          <w:lang w:val="vi-VN"/>
+        </w:rPr>
+      </w:pPr>
+      <w:r>
+        <w:rPr>
+          <w:lang w:val="vi-VN"/>
+        </w:rPr>
+        <w:t>Company: Greenfield Properties</w:t>
+      </w:r>
+    </w:p>
+    <w:p>
+      <w:pPr>
+        <w:pStyle w:val="ListParagraph"/>
+        <w:numPr>
+          <w:ilvl w:val="0"/>
+          <w:numId w:val="2"/>
+        </w:numPr>
+        <w:rPr>
+          <w:lang w:val="vi-VN"/>
+        </w:rPr>
+      </w:pPr>
+      <w:r>
+        <w:rPr>
+          <w:lang w:val="vi-VN"/>
+        </w:rPr>
+        <w:t>Seller 3:</w:t>
+      </w:r>
+    </w:p>
+    <w:p>
+      <w:pPr>
+        <w:pStyle w:val="ListParagraph"/>
+        <w:numPr>
+          <w:ilvl w:val="1"/>
+          <w:numId w:val="2"/>
+        </w:numPr>
+        <w:rPr>
+          <w:lang w:val="vi-VN"/>
+        </w:rPr>
+      </w:pPr>
+      <w:r>
+        <w:rPr>
+          <w:lang w:val="vi-VN"/>
+        </w:rPr>
+        <w:t>Full Name: Sophia Martinez</w:t>
+      </w:r>
+    </w:p>
+    <w:p>
+      <w:pPr>
+        <w:pStyle w:val="ListParagraph"/>
+        <w:numPr>
+          <w:ilvl w:val="1"/>
+          <w:numId w:val="2"/>
+        </w:numPr>
+        <w:rPr>
+          <w:lang w:val="vi-VN"/>
+        </w:rPr>
+      </w:pPr>
+      <w:r>
+        <w:rPr>
+          <w:lang w:val="vi-VN"/>
+        </w:rPr>
+        <w:t>Date of Birth: 07/28/1991</w:t>
+      </w:r>
+    </w:p>
+    <w:p>
+      <w:pPr>
+        <w:pStyle w:val="ListParagraph"/>
+        <w:numPr>
+          <w:ilvl w:val="1"/>
+          <w:numId w:val="2"/>
+        </w:numPr>
+        <w:rPr>
+          <w:lang w:val="vi-VN"/>
+        </w:rPr>
+      </w:pPr>
+      <w:r>
+        <w:rPr>
+          <w:lang w:val="vi-VN"/>
+        </w:rPr>
+        <w:t>Gender: Female</w:t>
+      </w:r>
+    </w:p>
+    <w:p>
+      <w:pPr>
+        <w:pStyle w:val="ListParagraph"/>
+        <w:numPr>
+          <w:ilvl w:val="1"/>
+          <w:numId w:val="2"/>
+        </w:numPr>
+        <w:rPr>
+          <w:lang w:val="vi-VN"/>
+        </w:rPr>
+      </w:pPr>
+      <w:r>
+        <w:rPr>
+          <w:lang w:val="vi-VN"/>
+        </w:rPr>
+        <w:t>Email: sophia.martinez@realestate.com</w:t>
+      </w:r>
+    </w:p>
+    <w:p>
+      <w:pPr>
+        <w:pStyle w:val="ListParagraph"/>
+        <w:numPr>
+          <w:ilvl w:val="1"/>
+          <w:numId w:val="2"/>
+        </w:numPr>
+        <w:rPr>
+          <w:lang w:val="vi-VN"/>
+        </w:rPr>
+      </w:pPr>
+      <w:r>
+        <w:rPr>
+          <w:lang w:val="vi-VN"/>
+        </w:rPr>
+        <w:t>Phone: 555-4710258</w:t>
+      </w:r>
+    </w:p>
+    <w:p>
+      <w:pPr>
+        <w:pStyle w:val="ListParagraph"/>
+        <w:numPr>
+          <w:ilvl w:val="1"/>
+          <w:numId w:val="2"/>
+        </w:numPr>
+        <w:rPr>
+          <w:lang w:val="vi-VN"/>
+        </w:rPr>
+      </w:pPr>
+      <w:r>
+        <w:rPr>
+          <w:lang w:val="vi-VN"/>
+        </w:rPr>
+        <w:t>Address: 642 Oak St, Sunnyvale</w:t>
+      </w:r>
+    </w:p>
+    <w:p>
+      <w:pPr>
+        <w:pStyle w:val="ListParagraph"/>
+        <w:numPr>
+          <w:ilvl w:val="1"/>
+          <w:numId w:val="2"/>
+        </w:numPr>
+        <w:rPr>
+          <w:lang w:val="vi-VN"/>
+        </w:rPr>
+      </w:pPr>
+      <w:r>
+        <w:rPr>
+          <w:lang w:val="vi-VN"/>
+        </w:rPr>
+        <w:t>Password: SunnyHomes</w:t>
+      </w:r>
+      <w:r>
+        <w:rPr>
+          <w:lang w:val="vi-VN"/>
+        </w:rPr>
+        <w:t>@</w:t>
+      </w:r>
+      <w:r>
+        <w:rPr>
+          <w:lang w:val="vi-VN"/>
+        </w:rPr>
+        <w:t>123</w:t>
+      </w:r>
+    </w:p>
+    <w:p>
+      <w:pPr>
+        <w:pStyle w:val="ListParagraph"/>
+        <w:numPr>
+          <w:ilvl w:val="1"/>
+          <w:numId w:val="2"/>
+        </w:numPr>
+        <w:rPr>
+          <w:lang w:val="vi-VN"/>
+        </w:rPr>
+      </w:pPr>
+      <w:r>
+        <w:rPr>
+          <w:lang w:val="vi-VN"/>
+        </w:rPr>
+        <w:t>ID Card No: 471025836</w:t>
+      </w:r>
+    </w:p>
+    <w:p>
+      <w:pPr>
+        <w:pStyle w:val="ListParagraph"/>
+        <w:numPr>
+          <w:ilvl w:val="1"/>
+          <w:numId w:val="2"/>
+        </w:numPr>
+        <w:rPr>
+          <w:lang w:val="vi-VN"/>
+        </w:rPr>
+      </w:pPr>
+      <w:r>
+        <w:rPr>
+          <w:lang w:val="vi-VN"/>
+        </w:rPr>
+        <w:t>Role: Seller</w:t>
+      </w:r>
+    </w:p>
+    <w:p>
+      <w:pPr>
+        <w:pStyle w:val="ListParagraph"/>
+        <w:numPr>
+          <w:ilvl w:val="1"/>
+          <w:numId w:val="2"/>
+        </w:numPr>
+        <w:rPr>
+          <w:lang w:val="vi-VN"/>
+        </w:rPr>
+      </w:pPr>
+      <w:r>
+        <w:rPr>
+          <w:lang w:val="vi-VN"/>
+        </w:rPr>
+        <w:t>Company: Sunnyvale Realty</w:t>
+      </w:r>
+    </w:p>
+    <w:p>
+      <w:pPr>
+        <w:pStyle w:val="ListParagraph"/>
+        <w:numPr>
+          <w:ilvl w:val="0"/>
+          <w:numId w:val="2"/>
+        </w:numPr>
+        <w:rPr>
+          <w:lang w:val="vi-VN"/>
+        </w:rPr>
+      </w:pPr>
+      <w:r>
+        <w:rPr>
+          <w:lang w:val="vi-VN"/>
+        </w:rPr>
+        <w:t>Seller 4:</w:t>
+      </w:r>
+    </w:p>
+    <w:p>
+      <w:pPr>
+        <w:pStyle w:val="ListParagraph"/>
+        <w:numPr>
+          <w:ilvl w:val="1"/>
+          <w:numId w:val="2"/>
+        </w:numPr>
+        <w:rPr>
+          <w:lang w:val="vi-VN"/>
+        </w:rPr>
+      </w:pPr>
+      <w:r>
+        <w:rPr>
+          <w:lang w:val="vi-VN"/>
+        </w:rPr>
+        <w:t>Full Name: David Fernandez</w:t>
+      </w:r>
+    </w:p>
+    <w:p>
+      <w:pPr>
+        <w:pStyle w:val="ListParagraph"/>
+        <w:numPr>
+          <w:ilvl w:val="1"/>
+          <w:numId w:val="2"/>
+        </w:numPr>
+        <w:rPr>
+          <w:lang w:val="vi-VN"/>
+        </w:rPr>
+      </w:pPr>
+      <w:r>
+        <w:rPr>
+          <w:lang w:val="vi-VN"/>
+        </w:rPr>
+        <w:t>Date of Birth: 02/14/1983</w:t>
+      </w:r>
+    </w:p>
+    <w:p>
+      <w:pPr>
+        <w:pStyle w:val="ListParagraph"/>
+        <w:numPr>
+          <w:ilvl w:val="1"/>
+          <w:numId w:val="2"/>
+        </w:numPr>
+        <w:rPr>
+          <w:lang w:val="vi-VN"/>
+        </w:rPr>
+      </w:pPr>
+      <w:r>
+        <w:rPr>
+          <w:lang w:val="vi-VN"/>
+        </w:rPr>
+        <w:t>Gender: Male</w:t>
+      </w:r>
+    </w:p>
+    <w:p>
+      <w:pPr>
+        <w:pStyle w:val="ListParagraph"/>
+        <w:numPr>
+          <w:ilvl w:val="1"/>
+          <w:numId w:val="2"/>
+        </w:numPr>
+        <w:rPr>
+          <w:lang w:val="vi-VN"/>
+        </w:rPr>
+      </w:pPr>
+      <w:r>
+        <w:rPr>
+          <w:lang w:val="vi-VN"/>
+        </w:rPr>
+        <w:t>Email: david.fernandez@homes.org</w:t>
+      </w:r>
+    </w:p>
+    <w:p>
+      <w:pPr>
+        <w:pStyle w:val="ListParagraph"/>
+        <w:numPr>
+          <w:ilvl w:val="1"/>
+          <w:numId w:val="2"/>
+        </w:numPr>
+        <w:rPr>
+          <w:lang w:val="vi-VN"/>
+        </w:rPr>
+      </w:pPr>
+      <w:r>
+        <w:rPr>
+          <w:lang w:val="vi-VN"/>
+        </w:rPr>
+        <w:lastRenderedPageBreak/>
+        <w:t>Phone: 555-6839412</w:t>
+      </w:r>
+    </w:p>
+    <w:p>
+      <w:pPr>
+        <w:pStyle w:val="ListParagraph"/>
+        <w:numPr>
+          <w:ilvl w:val="1"/>
+          <w:numId w:val="2"/>
+        </w:numPr>
+        <w:rPr>
+          <w:lang w:val="vi-VN"/>
+        </w:rPr>
+      </w:pPr>
+      <w:r>
+        <w:rPr>
+          <w:lang w:val="vi-VN"/>
+        </w:rPr>
+        <w:t>Address: 321 Elm Rd, Riverview</w:t>
+      </w:r>
+    </w:p>
+    <w:p>
+      <w:pPr>
+        <w:pStyle w:val="ListParagraph"/>
+        <w:numPr>
+          <w:ilvl w:val="1"/>
+          <w:numId w:val="2"/>
+        </w:numPr>
+        <w:rPr>
+          <w:lang w:val="vi-VN"/>
+        </w:rPr>
+      </w:pPr>
+      <w:r>
+        <w:rPr>
+          <w:lang w:val="vi-VN"/>
+        </w:rPr>
+        <w:t>Password: RiverfrontProperty</w:t>
+      </w:r>
+      <w:r>
+        <w:rPr>
+          <w:lang w:val="vi-VN"/>
+        </w:rPr>
+        <w:t>@</w:t>
+      </w:r>
+    </w:p>
+    <w:p>
+      <w:pPr>
+        <w:pStyle w:val="ListParagraph"/>
+        <w:numPr>
+          <w:ilvl w:val="1"/>
+          <w:numId w:val="2"/>
+        </w:numPr>
+        <w:rPr>
+          <w:lang w:val="vi-VN"/>
+        </w:rPr>
+      </w:pPr>
+      <w:r>
+        <w:rPr>
+          <w:lang w:val="vi-VN"/>
+        </w:rPr>
+        <w:t>ID Card No: 683941257</w:t>
+      </w:r>
+    </w:p>
+    <w:p>
+      <w:pPr>
+        <w:pStyle w:val="ListParagraph"/>
+        <w:numPr>
+          <w:ilvl w:val="1"/>
+          <w:numId w:val="2"/>
+        </w:numPr>
+        <w:rPr>
+          <w:lang w:val="vi-VN"/>
+        </w:rPr>
+      </w:pPr>
+      <w:r>
+        <w:rPr>
+          <w:lang w:val="vi-VN"/>
+        </w:rPr>
+        <w:t>Role: Seller</w:t>
+      </w:r>
+    </w:p>
+    <w:p>
+      <w:pPr>
+        <w:pStyle w:val="ListParagraph"/>
+        <w:numPr>
+          <w:ilvl w:val="1"/>
+          <w:numId w:val="2"/>
+        </w:numPr>
+        <w:rPr>
+          <w:lang w:val="vi-VN"/>
+        </w:rPr>
+      </w:pPr>
+      <w:r>
+        <w:rPr>
+          <w:lang w:val="vi-VN"/>
+        </w:rPr>
+        <w:t>Company: Riverview Properties</w:t>
+      </w:r>
+    </w:p>
+    <w:p>
+      <w:pPr>
         <w:rPr>
           <w:lang w:val="vi-VN"/>
         </w:rPr>
@@ -89,13 +924,1062 @@
         <w:t xml:space="preserve">House: </w:t>
       </w:r>
     </w:p>
-    <w:p/>
+    <w:p>
+      <w:pPr>
+        <w:pStyle w:val="ListParagraph"/>
+        <w:numPr>
+          <w:ilvl w:val="0"/>
+          <w:numId w:val="3"/>
+        </w:numPr>
+      </w:pPr>
+      <w:r>
+        <w:rPr>
+          <w:lang w:val="vi-VN"/>
+        </w:rPr>
+        <w:t>House 1:</w:t>
+      </w:r>
+    </w:p>
+    <w:p>
+      <w:pPr>
+        <w:pStyle w:val="ListParagraph"/>
+        <w:numPr>
+          <w:ilvl w:val="1"/>
+          <w:numId w:val="3"/>
+        </w:numPr>
+      </w:pPr>
+      <w:r>
+        <w:rPr>
+          <w:lang w:val="vi-VN"/>
+        </w:rPr>
+        <w:t xml:space="preserve">Name: </w:t>
+      </w:r>
+      <w:r>
+        <w:t>Elegant Townhouse</w:t>
+      </w:r>
+    </w:p>
+    <w:p>
+      <w:pPr>
+        <w:pStyle w:val="ListParagraph"/>
+        <w:numPr>
+          <w:ilvl w:val="1"/>
+          <w:numId w:val="3"/>
+        </w:numPr>
+      </w:pPr>
+      <w:r>
+        <w:t>Address: 123 Maple Avenue, Cityvill</w:t>
+      </w:r>
+      <w:r>
+        <w:rPr>
+          <w:lang w:val="vi-VN"/>
+        </w:rPr>
+        <w:t>e</w:t>
+      </w:r>
+    </w:p>
+    <w:p>
+      <w:pPr>
+        <w:pStyle w:val="ListParagraph"/>
+        <w:numPr>
+          <w:ilvl w:val="1"/>
+          <w:numId w:val="3"/>
+        </w:numPr>
+      </w:pPr>
+      <w:r>
+        <w:t>Description:</w:t>
+      </w:r>
+    </w:p>
+    <w:p>
+      <w:pPr>
+        <w:pStyle w:val="ListParagraph"/>
+        <w:ind w:left="1440"/>
+      </w:pPr>
+      <w:r>
+        <w:t>The exquisitely designed 3-story townhouse in the heart of the city boasts stunning contemporary architecture with clean lines and floor-to-ceiling windows. The spacious open-concept living area features sleek hardwood floors and a modern fireplace, creating a warm and inviting atmosphere. The gourmet kitchen is equipped with high-end stainless steel appliances, quartz countertops, and ample cabinet space, perfect for the discerning home chef.</w:t>
+      </w:r>
+    </w:p>
+    <w:p>
+      <w:pPr>
+        <w:pStyle w:val="ListParagraph"/>
+        <w:ind w:left="1440"/>
+      </w:pPr>
+    </w:p>
+    <w:p>
+      <w:pPr>
+        <w:pStyle w:val="ListParagraph"/>
+        <w:ind w:left="1440"/>
+      </w:pPr>
+      <w:r>
+        <w:t>The master bedroom suite offers a luxurious ensuite bathroom and a private balcony, while the two additional bedrooms and a second full bathroom on the upper level provide ample space for guests or a growing family. The private rooftop terrace offers breathtaking city skyline views, making it an ideal spot for entertaining or simply enjoying the local ambiance.</w:t>
+      </w:r>
+    </w:p>
+    <w:p>
+      <w:pPr>
+        <w:pStyle w:val="ListParagraph"/>
+        <w:ind w:left="1440"/>
+      </w:pPr>
+    </w:p>
+    <w:p>
+      <w:pPr>
+        <w:pStyle w:val="ListParagraph"/>
+        <w:ind w:left="1440"/>
+      </w:pPr>
+      <w:r>
+        <w:t>Completing the property is an attached 2-car garage and ample storage space throughout, ensuring convenience and practicality for the homeowner.</w:t>
+      </w:r>
+    </w:p>
+    <w:p>
+      <w:pPr>
+        <w:pStyle w:val="ListParagraph"/>
+        <w:numPr>
+          <w:ilvl w:val="1"/>
+          <w:numId w:val="3"/>
+        </w:numPr>
+      </w:pPr>
+      <w:r>
+        <w:t xml:space="preserve">Area: </w:t>
+      </w:r>
+      <w:r>
+        <w:t>125</w:t>
+      </w:r>
+      <w:r>
+        <w:t xml:space="preserve"> m²</w:t>
+      </w:r>
+    </w:p>
+    <w:p>
+      <w:pPr>
+        <w:pStyle w:val="ListParagraph"/>
+        <w:numPr>
+          <w:ilvl w:val="1"/>
+          <w:numId w:val="3"/>
+        </w:numPr>
+      </w:pPr>
+      <w:r>
+        <w:t xml:space="preserve">Price: </w:t>
+      </w:r>
+      <w:r>
+        <w:t>12000000</w:t>
+      </w:r>
+      <w:r>
+        <w:t>000 VND</w:t>
+      </w:r>
+    </w:p>
+    <w:p>
+      <w:pPr>
+        <w:pStyle w:val="ListParagraph"/>
+        <w:numPr>
+          <w:ilvl w:val="1"/>
+          <w:numId w:val="3"/>
+        </w:numPr>
+      </w:pPr>
+      <w:r>
+        <w:t>Property Type: House</w:t>
+      </w:r>
+    </w:p>
+    <w:p>
+      <w:pPr>
+        <w:pStyle w:val="ListParagraph"/>
+        <w:numPr>
+          <w:ilvl w:val="1"/>
+          <w:numId w:val="3"/>
+        </w:numPr>
+      </w:pPr>
+      <w:r>
+        <w:t xml:space="preserve">House Category: </w:t>
+      </w:r>
+      <w:r>
+        <w:t>Townhouse</w:t>
+      </w:r>
+    </w:p>
+    <w:p>
+      <w:pPr>
+        <w:pStyle w:val="ListParagraph"/>
+        <w:numPr>
+          <w:ilvl w:val="1"/>
+          <w:numId w:val="3"/>
+        </w:numPr>
+      </w:pPr>
+      <w:r>
+        <w:t>Bedrooms: 3</w:t>
+      </w:r>
+    </w:p>
+    <w:p>
+      <w:pPr>
+        <w:pStyle w:val="ListParagraph"/>
+        <w:numPr>
+          <w:ilvl w:val="1"/>
+          <w:numId w:val="3"/>
+        </w:numPr>
+      </w:pPr>
+      <w:r>
+        <w:t>Bathrooms: 2</w:t>
+      </w:r>
+    </w:p>
+    <w:p>
+      <w:pPr>
+        <w:pStyle w:val="ListParagraph"/>
+        <w:numPr>
+          <w:ilvl w:val="1"/>
+          <w:numId w:val="3"/>
+        </w:numPr>
+      </w:pPr>
+      <w:r>
+        <w:t>Built Year: 2018</w:t>
+      </w:r>
+    </w:p>
+    <w:p>
+      <w:pPr>
+        <w:pStyle w:val="ListParagraph"/>
+        <w:numPr>
+          <w:ilvl w:val="0"/>
+          <w:numId w:val="3"/>
+        </w:numPr>
+      </w:pPr>
+      <w:r>
+        <w:rPr>
+          <w:lang w:val="vi-VN"/>
+        </w:rPr>
+        <w:t xml:space="preserve">House 2: </w:t>
+      </w:r>
+    </w:p>
+    <w:p>
+      <w:pPr>
+        <w:pStyle w:val="ListParagraph"/>
+        <w:numPr>
+          <w:ilvl w:val="1"/>
+          <w:numId w:val="3"/>
+        </w:numPr>
+      </w:pPr>
+      <w:r>
+        <w:t>Coastal Oasis</w:t>
+      </w:r>
+    </w:p>
+    <w:p>
+      <w:pPr>
+        <w:pStyle w:val="ListParagraph"/>
+        <w:numPr>
+          <w:ilvl w:val="1"/>
+          <w:numId w:val="3"/>
+        </w:numPr>
+      </w:pPr>
+      <w:r>
+        <w:t>Address: 456 Beach Road, Seaside Retreat</w:t>
+      </w:r>
+    </w:p>
+    <w:p>
+      <w:pPr>
+        <w:pStyle w:val="ListParagraph"/>
+        <w:numPr>
+          <w:ilvl w:val="1"/>
+          <w:numId w:val="3"/>
+        </w:numPr>
+      </w:pPr>
+      <w:r>
+        <w:t>Description:</w:t>
+      </w:r>
+    </w:p>
+    <w:p>
+      <w:pPr>
+        <w:pStyle w:val="ListParagraph"/>
+        <w:ind w:left="1440"/>
+      </w:pPr>
+      <w:r>
+        <w:t xml:space="preserve">This exquisite single-story beach house boasts direct access to a private white sand beach, offering the ultimate in beachfront living. The expansive open-concept living, dining, and kitchen area is bathed in natural light, thanks to the </w:t>
+      </w:r>
+      <w:r>
+        <w:lastRenderedPageBreak/>
+        <w:t>floor-to-ceiling windows that provide stunning views of the crystal-clear turquoise waters.</w:t>
+      </w:r>
+    </w:p>
+    <w:p>
+      <w:pPr>
+        <w:pStyle w:val="ListParagraph"/>
+        <w:ind w:left="1440"/>
+      </w:pPr>
+    </w:p>
+    <w:p>
+      <w:pPr>
+        <w:pStyle w:val="ListParagraph"/>
+        <w:ind w:left="1440"/>
+      </w:pPr>
+      <w:r>
+        <w:t>The spacious master bedroom features a walk-in closet and an en-suite bathroom with a freestanding tub, while the two additional guest bedrooms share a full bathroom, ensuring privacy and comfort for all. The covered outdoor patio, complete with a built-in grill and dining area, is perfect for alfresco entertaining, while the private infinity-edge pool and spa offer a refreshing escape from the sun.</w:t>
+      </w:r>
+    </w:p>
+    <w:p>
+      <w:pPr>
+        <w:pStyle w:val="ListParagraph"/>
+        <w:ind w:left="1440"/>
+      </w:pPr>
+    </w:p>
+    <w:p>
+      <w:pPr>
+        <w:pStyle w:val="ListParagraph"/>
+        <w:ind w:left="1440"/>
+      </w:pPr>
+      <w:r>
+        <w:t>Lush, tropical landscaping surrounds the property, creating a serene, resort-like ambiance that immerses the homeowner in the coastal lifestyle. An attached 2-car garage and ample storage space for beach equipment and toys complete this exceptional coastal oasis.</w:t>
+      </w:r>
+    </w:p>
+    <w:p>
+      <w:pPr>
+        <w:pStyle w:val="ListParagraph"/>
+        <w:numPr>
+          <w:ilvl w:val="1"/>
+          <w:numId w:val="3"/>
+        </w:numPr>
+      </w:pPr>
+      <w:r>
+        <w:t>Area: 220 m²</w:t>
+      </w:r>
+    </w:p>
+    <w:p>
+      <w:pPr>
+        <w:pStyle w:val="ListParagraph"/>
+        <w:numPr>
+          <w:ilvl w:val="1"/>
+          <w:numId w:val="3"/>
+        </w:numPr>
+      </w:pPr>
+      <w:r>
+        <w:t xml:space="preserve">Price: </w:t>
+      </w:r>
+      <w:r>
+        <w:t>18</w:t>
+      </w:r>
+      <w:r>
+        <w:t>000000000</w:t>
+      </w:r>
+      <w:r>
+        <w:t xml:space="preserve"> VND</w:t>
+      </w:r>
+    </w:p>
+    <w:p>
+      <w:pPr>
+        <w:pStyle w:val="ListParagraph"/>
+        <w:numPr>
+          <w:ilvl w:val="1"/>
+          <w:numId w:val="3"/>
+        </w:numPr>
+      </w:pPr>
+      <w:r>
+        <w:t>Property Type: House</w:t>
+      </w:r>
+    </w:p>
+    <w:p>
+      <w:pPr>
+        <w:pStyle w:val="ListParagraph"/>
+        <w:numPr>
+          <w:ilvl w:val="1"/>
+          <w:numId w:val="3"/>
+        </w:numPr>
+      </w:pPr>
+      <w:r>
+        <w:t xml:space="preserve">House Category: </w:t>
+      </w:r>
+      <w:r>
+        <w:t>Villa</w:t>
+      </w:r>
+    </w:p>
+    <w:p>
+      <w:pPr>
+        <w:pStyle w:val="ListParagraph"/>
+        <w:numPr>
+          <w:ilvl w:val="1"/>
+          <w:numId w:val="3"/>
+        </w:numPr>
+      </w:pPr>
+      <w:r>
+        <w:t>Bedrooms: 3</w:t>
+      </w:r>
+    </w:p>
+    <w:p>
+      <w:pPr>
+        <w:pStyle w:val="ListParagraph"/>
+        <w:numPr>
+          <w:ilvl w:val="1"/>
+          <w:numId w:val="3"/>
+        </w:numPr>
+      </w:pPr>
+      <w:r>
+        <w:t>Bathrooms: 3</w:t>
+      </w:r>
+    </w:p>
+    <w:p>
+      <w:pPr>
+        <w:pStyle w:val="ListParagraph"/>
+        <w:numPr>
+          <w:ilvl w:val="1"/>
+          <w:numId w:val="3"/>
+        </w:numPr>
+      </w:pPr>
+      <w:r>
+        <w:t>Built Year: 2015</w:t>
+      </w:r>
+    </w:p>
+    <w:p>
+      <w:pPr>
+        <w:pStyle w:val="ListParagraph"/>
+        <w:numPr>
+          <w:ilvl w:val="0"/>
+          <w:numId w:val="3"/>
+        </w:numPr>
+      </w:pPr>
+      <w:r>
+        <w:rPr>
+          <w:lang w:val="vi-VN"/>
+        </w:rPr>
+        <w:t xml:space="preserve">House 3: </w:t>
+      </w:r>
+    </w:p>
+    <w:p>
+      <w:pPr>
+        <w:pStyle w:val="ListParagraph"/>
+        <w:numPr>
+          <w:ilvl w:val="1"/>
+          <w:numId w:val="3"/>
+        </w:numPr>
+        <w:rPr>
+          <w:lang w:val="vi-VN"/>
+        </w:rPr>
+      </w:pPr>
+      <w:r>
+        <w:rPr>
+          <w:lang w:val="vi-VN"/>
+        </w:rPr>
+        <w:t xml:space="preserve">Name: </w:t>
+      </w:r>
+      <w:r>
+        <w:rPr>
+          <w:lang w:val="vi-VN"/>
+        </w:rPr>
+        <w:t>Countryside Retreat</w:t>
+      </w:r>
+    </w:p>
+    <w:p>
+      <w:pPr>
+        <w:pStyle w:val="ListParagraph"/>
+        <w:numPr>
+          <w:ilvl w:val="1"/>
+          <w:numId w:val="3"/>
+        </w:numPr>
+        <w:rPr>
+          <w:lang w:val="vi-VN"/>
+        </w:rPr>
+      </w:pPr>
+      <w:r>
+        <w:rPr>
+          <w:lang w:val="vi-VN"/>
+        </w:rPr>
+        <w:t>Address: 789 Rolling Hills Road, Rural Paradise</w:t>
+      </w:r>
+    </w:p>
+    <w:p>
+      <w:pPr>
+        <w:pStyle w:val="ListParagraph"/>
+        <w:numPr>
+          <w:ilvl w:val="1"/>
+          <w:numId w:val="3"/>
+        </w:numPr>
+        <w:rPr>
+          <w:lang w:val="vi-VN"/>
+        </w:rPr>
+      </w:pPr>
+      <w:r>
+        <w:rPr>
+          <w:lang w:val="vi-VN"/>
+        </w:rPr>
+        <w:t>Description:</w:t>
+      </w:r>
+    </w:p>
+    <w:p>
+      <w:pPr>
+        <w:pStyle w:val="ListParagraph"/>
+        <w:ind w:left="1440"/>
+        <w:rPr>
+          <w:lang w:val="vi-VN"/>
+        </w:rPr>
+      </w:pPr>
+      <w:r>
+        <w:rPr>
+          <w:lang w:val="vi-VN"/>
+        </w:rPr>
+        <w:t>Nestled on a picturesque 5-acre parcel, this charming 2-story farmhouse-style home offers a peaceful respite from the hustle and bustle of city life. The wraparound porch, complete with rocking chairs, provides the perfect vantage point to enjoy the serene countryside views.</w:t>
+      </w:r>
+    </w:p>
+    <w:p>
+      <w:pPr>
+        <w:pStyle w:val="ListParagraph"/>
+        <w:ind w:left="1440"/>
+        <w:rPr>
+          <w:lang w:val="vi-VN"/>
+        </w:rPr>
+      </w:pPr>
+    </w:p>
+    <w:p>
+      <w:pPr>
+        <w:pStyle w:val="ListParagraph"/>
+        <w:ind w:left="1440"/>
+        <w:rPr>
+          <w:lang w:val="vi-VN"/>
+        </w:rPr>
+      </w:pPr>
+      <w:r>
+        <w:rPr>
+          <w:lang w:val="vi-VN"/>
+        </w:rPr>
+        <w:t>Inside, the bright and airy open-concept living area features high ceilings, exposed beams, and a cozy fireplace, creating a warm and inviting atmosphere. The fully equipped country-style kitchen boasts a large center island, farmhouse sink, and a breakfast nook, perfect for casual dining.</w:t>
+      </w:r>
+    </w:p>
+    <w:p>
+      <w:pPr>
+        <w:pStyle w:val="ListParagraph"/>
+        <w:ind w:left="1440"/>
+        <w:rPr>
+          <w:lang w:val="vi-VN"/>
+        </w:rPr>
+      </w:pPr>
+    </w:p>
+    <w:p>
+      <w:pPr>
+        <w:pStyle w:val="ListParagraph"/>
+        <w:ind w:left="1440"/>
+        <w:rPr>
+          <w:lang w:val="vi-VN"/>
+        </w:rPr>
+      </w:pPr>
+      <w:r>
+        <w:rPr>
+          <w:lang w:val="vi-VN"/>
+        </w:rPr>
+        <w:t>The master suite, with its private balcony overlooking the sprawling property, offers a tranquil retreat, while the two additional bedrooms and a full bathroom on the upper level accommodate family and guests.</w:t>
+      </w:r>
+    </w:p>
+    <w:p>
+      <w:pPr>
+        <w:pStyle w:val="ListParagraph"/>
+        <w:ind w:left="1440"/>
+        <w:rPr>
+          <w:lang w:val="vi-VN"/>
+        </w:rPr>
+      </w:pPr>
+    </w:p>
+    <w:p>
+      <w:pPr>
+        <w:pStyle w:val="ListParagraph"/>
+        <w:ind w:left="1440"/>
+        <w:rPr>
+          <w:lang w:val="vi-VN"/>
+        </w:rPr>
+      </w:pPr>
+      <w:r>
+        <w:rPr>
+          <w:lang w:val="vi-VN"/>
+        </w:rPr>
+        <w:t>Complementing the main residence is a detached 2-car garage with a studio apartment above, providing versatile living space for a home office or guest quarters. The ample outdoor space, including a vegetable garden, fruit orchard, and a small pond, allows for a self-sustaining lifestyle amid the peaceful, secluded setting, yet just a short drive to the city.</w:t>
+      </w:r>
+    </w:p>
+    <w:p>
+      <w:pPr>
+        <w:pStyle w:val="ListParagraph"/>
+        <w:numPr>
+          <w:ilvl w:val="1"/>
+          <w:numId w:val="3"/>
+        </w:numPr>
+        <w:rPr>
+          <w:lang w:val="vi-VN"/>
+        </w:rPr>
+      </w:pPr>
+      <w:r>
+        <w:rPr>
+          <w:lang w:val="vi-VN"/>
+        </w:rPr>
+        <w:lastRenderedPageBreak/>
+        <w:t xml:space="preserve">Area: </w:t>
+      </w:r>
+      <w:r>
+        <w:t>180</w:t>
+      </w:r>
+      <w:r>
+        <w:rPr>
+          <w:lang w:val="vi-VN"/>
+        </w:rPr>
+        <w:t xml:space="preserve"> m²</w:t>
+      </w:r>
+    </w:p>
+    <w:p>
+      <w:pPr>
+        <w:pStyle w:val="ListParagraph"/>
+        <w:numPr>
+          <w:ilvl w:val="1"/>
+          <w:numId w:val="3"/>
+        </w:numPr>
+        <w:rPr>
+          <w:lang w:val="vi-VN"/>
+        </w:rPr>
+      </w:pPr>
+      <w:r>
+        <w:rPr>
+          <w:lang w:val="vi-VN"/>
+        </w:rPr>
+        <w:t xml:space="preserve">Price: </w:t>
+      </w:r>
+      <w:r>
+        <w:t>155</w:t>
+      </w:r>
+      <w:r>
+        <w:t>00000000</w:t>
+      </w:r>
+      <w:r>
+        <w:rPr>
+          <w:lang w:val="vi-VN"/>
+        </w:rPr>
+        <w:t>VND</w:t>
+      </w:r>
+    </w:p>
+    <w:p>
+      <w:pPr>
+        <w:pStyle w:val="ListParagraph"/>
+        <w:numPr>
+          <w:ilvl w:val="1"/>
+          <w:numId w:val="3"/>
+        </w:numPr>
+        <w:rPr>
+          <w:lang w:val="vi-VN"/>
+        </w:rPr>
+      </w:pPr>
+      <w:r>
+        <w:rPr>
+          <w:lang w:val="vi-VN"/>
+        </w:rPr>
+        <w:t>Property Type: House</w:t>
+      </w:r>
+    </w:p>
+    <w:p>
+      <w:pPr>
+        <w:pStyle w:val="ListParagraph"/>
+        <w:numPr>
+          <w:ilvl w:val="1"/>
+          <w:numId w:val="3"/>
+        </w:numPr>
+        <w:rPr>
+          <w:lang w:val="vi-VN"/>
+        </w:rPr>
+      </w:pPr>
+      <w:r>
+        <w:rPr>
+          <w:lang w:val="vi-VN"/>
+        </w:rPr>
+        <w:t xml:space="preserve">House Category: </w:t>
+      </w:r>
+      <w:r>
+        <w:t>Cottage</w:t>
+      </w:r>
+    </w:p>
+    <w:p>
+      <w:pPr>
+        <w:pStyle w:val="ListParagraph"/>
+        <w:numPr>
+          <w:ilvl w:val="1"/>
+          <w:numId w:val="3"/>
+        </w:numPr>
+        <w:rPr>
+          <w:lang w:val="vi-VN"/>
+        </w:rPr>
+      </w:pPr>
+      <w:r>
+        <w:rPr>
+          <w:lang w:val="vi-VN"/>
+        </w:rPr>
+        <w:t>Bedrooms: 3</w:t>
+      </w:r>
+    </w:p>
+    <w:p>
+      <w:pPr>
+        <w:pStyle w:val="ListParagraph"/>
+        <w:numPr>
+          <w:ilvl w:val="1"/>
+          <w:numId w:val="3"/>
+        </w:numPr>
+        <w:rPr>
+          <w:lang w:val="vi-VN"/>
+        </w:rPr>
+      </w:pPr>
+      <w:r>
+        <w:rPr>
+          <w:lang w:val="vi-VN"/>
+        </w:rPr>
+        <w:t>Bathrooms: 2</w:t>
+      </w:r>
+    </w:p>
+    <w:p>
+      <w:pPr>
+        <w:pStyle w:val="ListParagraph"/>
+        <w:numPr>
+          <w:ilvl w:val="1"/>
+          <w:numId w:val="3"/>
+        </w:numPr>
+      </w:pPr>
+      <w:r>
+        <w:rPr>
+          <w:lang w:val="vi-VN"/>
+        </w:rPr>
+        <w:t>Built Year: 2010</w:t>
+      </w:r>
+      <w:r>
+        <w:rPr>
+          <w:lang w:val="vi-VN"/>
+        </w:rPr>
+        <w:t xml:space="preserve"> </w:t>
+      </w:r>
+    </w:p>
     <w:p>
       <w:pPr>
         <w:pStyle w:val="Heading3"/>
       </w:pPr>
       <w:r>
         <w:t>Land</w:t>
+      </w:r>
+    </w:p>
+    <w:p>
+      <w:pPr>
+        <w:pStyle w:val="ListParagraph"/>
+        <w:numPr>
+          <w:ilvl w:val="0"/>
+          <w:numId w:val="3"/>
+        </w:numPr>
+      </w:pPr>
+      <w:r>
+        <w:t>Land 1:</w:t>
+      </w:r>
+    </w:p>
+    <w:p>
+      <w:pPr>
+        <w:pStyle w:val="ListParagraph"/>
+        <w:numPr>
+          <w:ilvl w:val="1"/>
+          <w:numId w:val="3"/>
+        </w:numPr>
+      </w:pPr>
+      <w:r>
+        <w:t xml:space="preserve">Name: </w:t>
+      </w:r>
+      <w:r>
+        <w:t>Serene Riverside Estate</w:t>
+      </w:r>
+    </w:p>
+    <w:p>
+      <w:pPr>
+        <w:pStyle w:val="ListParagraph"/>
+        <w:numPr>
+          <w:ilvl w:val="1"/>
+          <w:numId w:val="3"/>
+        </w:numPr>
+      </w:pPr>
+      <w:r>
+        <w:t>Address: 123 Riverfront Road, Countryside City</w:t>
+      </w:r>
+    </w:p>
+    <w:p>
+      <w:pPr>
+        <w:pStyle w:val="ListParagraph"/>
+        <w:numPr>
+          <w:ilvl w:val="1"/>
+          <w:numId w:val="3"/>
+        </w:numPr>
+      </w:pPr>
+      <w:r>
+        <w:t xml:space="preserve">Description: </w:t>
+      </w:r>
+      <w:r>
+        <w:t>This expansive 1,500 sq.m. riverfront property offers a truly unique opportunity to build your dream home in a picturesque natural setting. Situated on the banks of a gently flowing river, the lot boasts breathtaking views and direct access to the water's edge. The gently sloping terrain provides an ideal canvas to design a multi-level luxury villa with panoramic windows, expansive terraces, and a private dock. Lush greenery surrounds the property, creating a serene, tranquil atmosphere perfect for those seeking a peaceful, nature-inspired lifestyle. With its prime location in an exclusive residential area, this riverfront estate promises unparalleled privacy and an unmatched quality of life.</w:t>
+      </w:r>
+    </w:p>
+    <w:p>
+      <w:pPr>
+        <w:pStyle w:val="ListParagraph"/>
+        <w:numPr>
+          <w:ilvl w:val="1"/>
+          <w:numId w:val="3"/>
+        </w:numPr>
+      </w:pPr>
+      <w:r>
+        <w:t>Area: 1500 m²</w:t>
+      </w:r>
+    </w:p>
+    <w:p>
+      <w:pPr>
+        <w:pStyle w:val="ListParagraph"/>
+        <w:numPr>
+          <w:ilvl w:val="1"/>
+          <w:numId w:val="3"/>
+        </w:numPr>
+      </w:pPr>
+      <w:r>
+        <w:t xml:space="preserve">Price:  </w:t>
+      </w:r>
+      <w:r>
+        <w:rPr>
+          <w:lang w:val="vi-VN"/>
+        </w:rPr>
+        <w:t xml:space="preserve">20000000000 </w:t>
+      </w:r>
+      <w:r>
+        <w:t>VND</w:t>
+      </w:r>
+    </w:p>
+    <w:p>
+      <w:pPr>
+        <w:pStyle w:val="ListParagraph"/>
+        <w:numPr>
+          <w:ilvl w:val="1"/>
+          <w:numId w:val="3"/>
+        </w:numPr>
+      </w:pPr>
+      <w:r>
+        <w:t>Property Type: Land</w:t>
+      </w:r>
+    </w:p>
+    <w:p>
+      <w:pPr>
+        <w:pStyle w:val="ListParagraph"/>
+        <w:numPr>
+          <w:ilvl w:val="1"/>
+          <w:numId w:val="3"/>
+        </w:numPr>
+      </w:pPr>
+      <w:r>
+        <w:t>Land Category: Residential</w:t>
+      </w:r>
+    </w:p>
+    <w:p>
+      <w:pPr>
+        <w:pStyle w:val="ListParagraph"/>
+        <w:numPr>
+          <w:ilvl w:val="0"/>
+          <w:numId w:val="3"/>
+        </w:numPr>
+      </w:pPr>
+      <w:r>
+        <w:t xml:space="preserve">Land 2: </w:t>
+      </w:r>
+    </w:p>
+    <w:p>
+      <w:pPr>
+        <w:pStyle w:val="ListParagraph"/>
+        <w:numPr>
+          <w:ilvl w:val="1"/>
+          <w:numId w:val="3"/>
+        </w:numPr>
+      </w:pPr>
+      <w:r>
+        <w:rPr>
+          <w:lang w:val="vi-VN"/>
+        </w:rPr>
+        <w:t xml:space="preserve">Name: </w:t>
+      </w:r>
+      <w:r>
+        <w:t>Coastal Oasis</w:t>
+      </w:r>
+    </w:p>
+    <w:p>
+      <w:pPr>
+        <w:pStyle w:val="ListParagraph"/>
+        <w:numPr>
+          <w:ilvl w:val="1"/>
+          <w:numId w:val="3"/>
+        </w:numPr>
+      </w:pPr>
+      <w:r>
+        <w:t>Address: 456 Beachfront Avenue, Seaside Resort</w:t>
+      </w:r>
+    </w:p>
+    <w:p>
+      <w:pPr>
+        <w:pStyle w:val="ListParagraph"/>
+        <w:numPr>
+          <w:ilvl w:val="1"/>
+          <w:numId w:val="3"/>
+        </w:numPr>
+      </w:pPr>
+      <w:r>
+        <w:t>Description: Imagine waking up to the sound of crashing waves and the salty sea breeze. This exceptional 1,000 sq.m. beachfront property offers just that - a chance to build your ultimate coastal paradise. Situated directly on the pristine white sand, the gently sloping lot provides ample space to design a luxurious multi-level villa with direct beach access, expansive terraces, and a private swimming pool overlooking the sparkling azure waters. The property is located within a secure, gated community, ensuring your family's safety and privacy. Enjoy the ultimate in beachfront living, with stunning ocean vistas and direct access to the serene shores.</w:t>
+      </w:r>
+    </w:p>
+    <w:p>
+      <w:pPr>
+        <w:pStyle w:val="ListParagraph"/>
+        <w:numPr>
+          <w:ilvl w:val="1"/>
+          <w:numId w:val="3"/>
+        </w:numPr>
+      </w:pPr>
+      <w:r>
+        <w:t>Area: 1000 m²</w:t>
+      </w:r>
+    </w:p>
+    <w:p>
+      <w:pPr>
+        <w:pStyle w:val="ListParagraph"/>
+        <w:numPr>
+          <w:ilvl w:val="1"/>
+          <w:numId w:val="3"/>
+        </w:numPr>
+      </w:pPr>
+      <w:r>
+        <w:t xml:space="preserve">Price: </w:t>
+      </w:r>
+      <w:r>
+        <w:t>15</w:t>
+      </w:r>
+      <w:r>
+        <w:rPr>
+          <w:lang w:val="vi-VN"/>
+        </w:rPr>
+        <w:t>000000000</w:t>
+      </w:r>
+      <w:r>
+        <w:t xml:space="preserve"> VND</w:t>
+      </w:r>
+    </w:p>
+    <w:p>
+      <w:pPr>
+        <w:pStyle w:val="ListParagraph"/>
+        <w:numPr>
+          <w:ilvl w:val="1"/>
+          <w:numId w:val="3"/>
+        </w:numPr>
+      </w:pPr>
+      <w:r>
+        <w:t>Property Type: Land</w:t>
+      </w:r>
+    </w:p>
+    <w:p>
+      <w:pPr>
+        <w:pStyle w:val="ListParagraph"/>
+        <w:numPr>
+          <w:ilvl w:val="1"/>
+          <w:numId w:val="3"/>
+        </w:numPr>
+      </w:pPr>
+      <w:r>
+        <w:t>Land Category: Beachfront</w:t>
+      </w:r>
+    </w:p>
+    <w:p>
+      <w:pPr>
+        <w:pStyle w:val="ListParagraph"/>
+        <w:numPr>
+          <w:ilvl w:val="0"/>
+          <w:numId w:val="3"/>
+        </w:numPr>
+      </w:pPr>
+      <w:r>
+        <w:rPr>
+          <w:lang w:val="vi-VN"/>
+        </w:rPr>
+        <w:t xml:space="preserve">Land 3: </w:t>
+      </w:r>
+    </w:p>
+    <w:p>
+      <w:pPr>
+        <w:pStyle w:val="ListParagraph"/>
+        <w:numPr>
+          <w:ilvl w:val="1"/>
+          <w:numId w:val="3"/>
+        </w:numPr>
+      </w:pPr>
+      <w:r>
+        <w:rPr>
+          <w:lang w:val="vi-VN"/>
+        </w:rPr>
+        <w:t xml:space="preserve">Name: </w:t>
+      </w:r>
+      <w:r>
+        <w:t>Hilltop Hideaway</w:t>
+      </w:r>
+    </w:p>
+    <w:p>
+      <w:pPr>
+        <w:pStyle w:val="ListParagraph"/>
+        <w:numPr>
+          <w:ilvl w:val="1"/>
+          <w:numId w:val="3"/>
+        </w:numPr>
+      </w:pPr>
+      <w:r>
+        <w:t>Address: 789 Countryside Road, Rural Retreat</w:t>
+      </w:r>
+    </w:p>
+    <w:p>
+      <w:pPr>
+        <w:pStyle w:val="ListParagraph"/>
+        <w:numPr>
+          <w:ilvl w:val="1"/>
+          <w:numId w:val="3"/>
+        </w:numPr>
+      </w:pPr>
+      <w:r>
+        <w:lastRenderedPageBreak/>
+        <w:t>Description: Perched atop a picturesque hill, this 2,200 sq.m. parcel offers unparalleled panoramic views of the lush, rolling countryside. The gently undulating terrain and rich, fertile soil make this an ideal property for a variety of uses, from a boutique vineyard or orchard to an exclusive country estate. Imagine building your dream home on this secluded hilltop, with ample space to incorporate features like a private winery, equestrian facilities, or sprawling gardens. The property's serene, rural setting provides a tranquil sanctuary, yet it remains conveniently located just a short drive from the city center. This is a rare opportunity to own a truly spectacular slice of countryside paradise.</w:t>
+      </w:r>
+    </w:p>
+    <w:p>
+      <w:pPr>
+        <w:pStyle w:val="ListParagraph"/>
+        <w:numPr>
+          <w:ilvl w:val="1"/>
+          <w:numId w:val="3"/>
+        </w:numPr>
+      </w:pPr>
+      <w:r>
+        <w:t>Area: 2200 m²</w:t>
+      </w:r>
+    </w:p>
+    <w:p>
+      <w:pPr>
+        <w:pStyle w:val="ListParagraph"/>
+        <w:numPr>
+          <w:ilvl w:val="1"/>
+          <w:numId w:val="3"/>
+        </w:numPr>
+      </w:pPr>
+      <w:r>
+        <w:t xml:space="preserve">Price: </w:t>
+      </w:r>
+      <w:r>
+        <w:t>25</w:t>
+      </w:r>
+      <w:r>
+        <w:rPr>
+          <w:lang w:val="vi-VN"/>
+        </w:rPr>
+        <w:t>000000000</w:t>
+      </w:r>
+      <w:r>
+        <w:t>VND</w:t>
+      </w:r>
+    </w:p>
+    <w:p>
+      <w:pPr>
+        <w:pStyle w:val="ListParagraph"/>
+        <w:numPr>
+          <w:ilvl w:val="1"/>
+          <w:numId w:val="3"/>
+        </w:numPr>
+      </w:pPr>
+      <w:r>
+        <w:t>Property Type: Land</w:t>
+      </w:r>
+    </w:p>
+    <w:p>
+      <w:pPr>
+        <w:pStyle w:val="ListParagraph"/>
+        <w:numPr>
+          <w:ilvl w:val="1"/>
+          <w:numId w:val="3"/>
+        </w:numPr>
+      </w:pPr>
+      <w:r>
+        <w:t>Land Category: Rural</w:t>
       </w:r>
     </w:p>
     <w:p/>
@@ -241,6 +2125,335 @@
     </w:sectPr>
   </w:body>
 </w:document>
+</file>
+
+<file path=word/numbering.xml><?xml version="1.0" encoding="utf-8"?>
+<w:numbering xmlns:wpc="http://schemas.microsoft.com/office/word/2010/wordprocessingCanvas" xmlns:cx="http://schemas.microsoft.com/office/drawing/2014/chartex" xmlns:cx1="http://schemas.microsoft.com/office/drawing/2015/9/8/chartex" xmlns:cx2="http://schemas.microsoft.com/office/drawing/2015/10/21/chartex" xmlns:cx3="http://schemas.microsoft.com/office/drawing/2016/5/9/chartex" xmlns:cx4="http://schemas.microsoft.com/office/drawing/2016/5/10/chartex" xmlns:cx5="http://schemas.microsoft.com/office/drawing/2016/5/11/chartex" xmlns:cx6="http://schemas.microsoft.com/office/drawing/2016/5/12/chartex" xmlns:cx7="http://schemas.microsoft.com/office/drawing/2016/5/13/chartex" xmlns:cx8="http://schemas.microsoft.com/office/drawing/2016/5/14/chartex" xmlns:mc="http://schemas.openxmlformats.org/markup-compatibility/2006" xmlns:aink="http://schemas.microsoft.com/office/drawing/2016/ink" xmlns:am3d="http://schemas.microsoft.com/office/drawing/2017/model3d" xmlns:o="urn:schemas-microsoft-com:office:office" xmlns:oel="http://schemas.microsoft.com/office/2019/extlst" xmlns:r="http://schemas.openxmlformats.org/officeDocument/2006/relationships" xmlns:m="http://schemas.openxmlformats.org/officeDocument/2006/math" xmlns:v="urn:schemas-microsoft-com:vml" xmlns:wp14="http://schemas.microsoft.com/office/word/2010/wordprocessingDrawing" xmlns:wp="http://schemas.openxmlformats.org/drawingml/2006/wordprocessingDrawing" xmlns:w10="urn:schemas-microsoft-com:office:word" xmlns:w="http://schemas.openxmlformats.org/wordprocessingml/2006/main" xmlns:w14="http://schemas.microsoft.com/office/word/2010/wordml" xmlns:w15="http://schemas.microsoft.com/office/word/2012/wordml" xmlns:w16cex="http://schemas.microsoft.com/office/word/2018/wordml/cex" xmlns:w16cid="http://schemas.microsoft.com/office/word/2016/wordml/cid" xmlns:w16="http://schemas.microsoft.com/office/word/2018/wordml" xmlns:w16sdtdh="http://schemas.microsoft.com/office/word/2020/wordml/sdtdatahash" xmlns:w16se="http://schemas.microsoft.com/office/word/2015/wordml/symex" xmlns:wpg="http://schemas.microsoft.com/office/word/2010/wordprocessingGroup" xmlns:wpi="http://schemas.microsoft.com/office/word/2010/wordprocessingInk" xmlns:wne="http://schemas.microsoft.com/office/word/2006/wordml" xmlns:wps="http://schemas.microsoft.com/office/word/2010/wordprocessingShape" mc:Ignorable="w14 w15 w16se w16cid w16 w16cex w16sdtdh wp14">
+  <w:abstractNum w:abstractNumId="0" w15:restartNumberingAfterBreak="0">
+    <w:nsid w:val="10786E46"/>
+    <w:multiLevelType w:val="hybridMultilevel"/>
+    <w:tmpl w:val="4C04B824"/>
+    <w:lvl w:ilvl="0" w:tplc="0409000F">
+      <w:start w:val="1"/>
+      <w:numFmt w:val="decimal"/>
+      <w:lvlText w:val="%1."/>
+      <w:lvlJc w:val="left"/>
+      <w:pPr>
+        <w:ind w:left="720" w:hanging="360"/>
+      </w:pPr>
+      <w:rPr>
+        <w:rFonts w:hint="default"/>
+      </w:rPr>
+    </w:lvl>
+    <w:lvl w:ilvl="1" w:tplc="04090019" w:tentative="1">
+      <w:start w:val="1"/>
+      <w:numFmt w:val="lowerLetter"/>
+      <w:lvlText w:val="%2."/>
+      <w:lvlJc w:val="left"/>
+      <w:pPr>
+        <w:ind w:left="1440" w:hanging="360"/>
+      </w:pPr>
+    </w:lvl>
+    <w:lvl w:ilvl="2" w:tplc="0409001B" w:tentative="1">
+      <w:start w:val="1"/>
+      <w:numFmt w:val="lowerRoman"/>
+      <w:lvlText w:val="%3."/>
+      <w:lvlJc w:val="right"/>
+      <w:pPr>
+        <w:ind w:left="2160" w:hanging="180"/>
+      </w:pPr>
+    </w:lvl>
+    <w:lvl w:ilvl="3" w:tplc="0409000F" w:tentative="1">
+      <w:start w:val="1"/>
+      <w:numFmt w:val="decimal"/>
+      <w:lvlText w:val="%4."/>
+      <w:lvlJc w:val="left"/>
+      <w:pPr>
+        <w:ind w:left="2880" w:hanging="360"/>
+      </w:pPr>
+    </w:lvl>
+    <w:lvl w:ilvl="4" w:tplc="04090019" w:tentative="1">
+      <w:start w:val="1"/>
+      <w:numFmt w:val="lowerLetter"/>
+      <w:lvlText w:val="%5."/>
+      <w:lvlJc w:val="left"/>
+      <w:pPr>
+        <w:ind w:left="3600" w:hanging="360"/>
+      </w:pPr>
+    </w:lvl>
+    <w:lvl w:ilvl="5" w:tplc="0409001B" w:tentative="1">
+      <w:start w:val="1"/>
+      <w:numFmt w:val="lowerRoman"/>
+      <w:lvlText w:val="%6."/>
+      <w:lvlJc w:val="right"/>
+      <w:pPr>
+        <w:ind w:left="4320" w:hanging="180"/>
+      </w:pPr>
+    </w:lvl>
+    <w:lvl w:ilvl="6" w:tplc="0409000F" w:tentative="1">
+      <w:start w:val="1"/>
+      <w:numFmt w:val="decimal"/>
+      <w:lvlText w:val="%7."/>
+      <w:lvlJc w:val="left"/>
+      <w:pPr>
+        <w:ind w:left="5040" w:hanging="360"/>
+      </w:pPr>
+    </w:lvl>
+    <w:lvl w:ilvl="7" w:tplc="04090019" w:tentative="1">
+      <w:start w:val="1"/>
+      <w:numFmt w:val="lowerLetter"/>
+      <w:lvlText w:val="%8."/>
+      <w:lvlJc w:val="left"/>
+      <w:pPr>
+        <w:ind w:left="5760" w:hanging="360"/>
+      </w:pPr>
+    </w:lvl>
+    <w:lvl w:ilvl="8" w:tplc="0409001B" w:tentative="1">
+      <w:start w:val="1"/>
+      <w:numFmt w:val="lowerRoman"/>
+      <w:lvlText w:val="%9."/>
+      <w:lvlJc w:val="right"/>
+      <w:pPr>
+        <w:ind w:left="6480" w:hanging="180"/>
+      </w:pPr>
+    </w:lvl>
+  </w:abstractNum>
+  <w:abstractNum w:abstractNumId="1" w15:restartNumberingAfterBreak="0">
+    <w:nsid w:val="63C70654"/>
+    <w:multiLevelType w:val="hybridMultilevel"/>
+    <w:tmpl w:val="EB42EBEC"/>
+    <w:lvl w:ilvl="0" w:tplc="04090001">
+      <w:start w:val="1"/>
+      <w:numFmt w:val="bullet"/>
+      <w:lvlText w:val=""/>
+      <w:lvlJc w:val="left"/>
+      <w:pPr>
+        <w:ind w:left="720" w:hanging="360"/>
+      </w:pPr>
+      <w:rPr>
+        <w:rFonts w:ascii="Symbol" w:hAnsi="Symbol" w:hint="default"/>
+      </w:rPr>
+    </w:lvl>
+    <w:lvl w:ilvl="1" w:tplc="04090003">
+      <w:start w:val="1"/>
+      <w:numFmt w:val="bullet"/>
+      <w:lvlText w:val="o"/>
+      <w:lvlJc w:val="left"/>
+      <w:pPr>
+        <w:ind w:left="1440" w:hanging="360"/>
+      </w:pPr>
+      <w:rPr>
+        <w:rFonts w:ascii="Courier New" w:hAnsi="Courier New" w:cs="Courier New" w:hint="default"/>
+      </w:rPr>
+    </w:lvl>
+    <w:lvl w:ilvl="2" w:tplc="04090005">
+      <w:start w:val="1"/>
+      <w:numFmt w:val="bullet"/>
+      <w:lvlText w:val=""/>
+      <w:lvlJc w:val="left"/>
+      <w:pPr>
+        <w:ind w:left="2160" w:hanging="360"/>
+      </w:pPr>
+      <w:rPr>
+        <w:rFonts w:ascii="Wingdings" w:hAnsi="Wingdings" w:hint="default"/>
+      </w:rPr>
+    </w:lvl>
+    <w:lvl w:ilvl="3" w:tplc="04090001" w:tentative="1">
+      <w:start w:val="1"/>
+      <w:numFmt w:val="bullet"/>
+      <w:lvlText w:val=""/>
+      <w:lvlJc w:val="left"/>
+      <w:pPr>
+        <w:ind w:left="2880" w:hanging="360"/>
+      </w:pPr>
+      <w:rPr>
+        <w:rFonts w:ascii="Symbol" w:hAnsi="Symbol" w:hint="default"/>
+      </w:rPr>
+    </w:lvl>
+    <w:lvl w:ilvl="4" w:tplc="04090003" w:tentative="1">
+      <w:start w:val="1"/>
+      <w:numFmt w:val="bullet"/>
+      <w:lvlText w:val="o"/>
+      <w:lvlJc w:val="left"/>
+      <w:pPr>
+        <w:ind w:left="3600" w:hanging="360"/>
+      </w:pPr>
+      <w:rPr>
+        <w:rFonts w:ascii="Courier New" w:hAnsi="Courier New" w:cs="Courier New" w:hint="default"/>
+      </w:rPr>
+    </w:lvl>
+    <w:lvl w:ilvl="5" w:tplc="04090005" w:tentative="1">
+      <w:start w:val="1"/>
+      <w:numFmt w:val="bullet"/>
+      <w:lvlText w:val=""/>
+      <w:lvlJc w:val="left"/>
+      <w:pPr>
+        <w:ind w:left="4320" w:hanging="360"/>
+      </w:pPr>
+      <w:rPr>
+        <w:rFonts w:ascii="Wingdings" w:hAnsi="Wingdings" w:hint="default"/>
+      </w:rPr>
+    </w:lvl>
+    <w:lvl w:ilvl="6" w:tplc="04090001" w:tentative="1">
+      <w:start w:val="1"/>
+      <w:numFmt w:val="bullet"/>
+      <w:lvlText w:val=""/>
+      <w:lvlJc w:val="left"/>
+      <w:pPr>
+        <w:ind w:left="5040" w:hanging="360"/>
+      </w:pPr>
+      <w:rPr>
+        <w:rFonts w:ascii="Symbol" w:hAnsi="Symbol" w:hint="default"/>
+      </w:rPr>
+    </w:lvl>
+    <w:lvl w:ilvl="7" w:tplc="04090003" w:tentative="1">
+      <w:start w:val="1"/>
+      <w:numFmt w:val="bullet"/>
+      <w:lvlText w:val="o"/>
+      <w:lvlJc w:val="left"/>
+      <w:pPr>
+        <w:ind w:left="5760" w:hanging="360"/>
+      </w:pPr>
+      <w:rPr>
+        <w:rFonts w:ascii="Courier New" w:hAnsi="Courier New" w:cs="Courier New" w:hint="default"/>
+      </w:rPr>
+    </w:lvl>
+    <w:lvl w:ilvl="8" w:tplc="04090005" w:tentative="1">
+      <w:start w:val="1"/>
+      <w:numFmt w:val="bullet"/>
+      <w:lvlText w:val=""/>
+      <w:lvlJc w:val="left"/>
+      <w:pPr>
+        <w:ind w:left="6480" w:hanging="360"/>
+      </w:pPr>
+      <w:rPr>
+        <w:rFonts w:ascii="Wingdings" w:hAnsi="Wingdings" w:hint="default"/>
+      </w:rPr>
+    </w:lvl>
+  </w:abstractNum>
+  <w:abstractNum w:abstractNumId="2" w15:restartNumberingAfterBreak="0">
+    <w:nsid w:val="7B4F67D7"/>
+    <w:multiLevelType w:val="hybridMultilevel"/>
+    <w:tmpl w:val="DD34AD50"/>
+    <w:lvl w:ilvl="0" w:tplc="04090001">
+      <w:start w:val="1"/>
+      <w:numFmt w:val="bullet"/>
+      <w:lvlText w:val=""/>
+      <w:lvlJc w:val="left"/>
+      <w:pPr>
+        <w:ind w:left="720" w:hanging="360"/>
+      </w:pPr>
+      <w:rPr>
+        <w:rFonts w:ascii="Symbol" w:hAnsi="Symbol" w:hint="default"/>
+      </w:rPr>
+    </w:lvl>
+    <w:lvl w:ilvl="1" w:tplc="04090003">
+      <w:start w:val="1"/>
+      <w:numFmt w:val="bullet"/>
+      <w:lvlText w:val="o"/>
+      <w:lvlJc w:val="left"/>
+      <w:pPr>
+        <w:ind w:left="1440" w:hanging="360"/>
+      </w:pPr>
+      <w:rPr>
+        <w:rFonts w:ascii="Courier New" w:hAnsi="Courier New" w:cs="Courier New" w:hint="default"/>
+      </w:rPr>
+    </w:lvl>
+    <w:lvl w:ilvl="2" w:tplc="04090005" w:tentative="1">
+      <w:start w:val="1"/>
+      <w:numFmt w:val="bullet"/>
+      <w:lvlText w:val=""/>
+      <w:lvlJc w:val="left"/>
+      <w:pPr>
+        <w:ind w:left="2160" w:hanging="360"/>
+      </w:pPr>
+      <w:rPr>
+        <w:rFonts w:ascii="Wingdings" w:hAnsi="Wingdings" w:hint="default"/>
+      </w:rPr>
+    </w:lvl>
+    <w:lvl w:ilvl="3" w:tplc="04090001" w:tentative="1">
+      <w:start w:val="1"/>
+      <w:numFmt w:val="bullet"/>
+      <w:lvlText w:val=""/>
+      <w:lvlJc w:val="left"/>
+      <w:pPr>
+        <w:ind w:left="2880" w:hanging="360"/>
+      </w:pPr>
+      <w:rPr>
+        <w:rFonts w:ascii="Symbol" w:hAnsi="Symbol" w:hint="default"/>
+      </w:rPr>
+    </w:lvl>
+    <w:lvl w:ilvl="4" w:tplc="04090003" w:tentative="1">
+      <w:start w:val="1"/>
+      <w:numFmt w:val="bullet"/>
+      <w:lvlText w:val="o"/>
+      <w:lvlJc w:val="left"/>
+      <w:pPr>
+        <w:ind w:left="3600" w:hanging="360"/>
+      </w:pPr>
+      <w:rPr>
+        <w:rFonts w:ascii="Courier New" w:hAnsi="Courier New" w:cs="Courier New" w:hint="default"/>
+      </w:rPr>
+    </w:lvl>
+    <w:lvl w:ilvl="5" w:tplc="04090005" w:tentative="1">
+      <w:start w:val="1"/>
+      <w:numFmt w:val="bullet"/>
+      <w:lvlText w:val=""/>
+      <w:lvlJc w:val="left"/>
+      <w:pPr>
+        <w:ind w:left="4320" w:hanging="360"/>
+      </w:pPr>
+      <w:rPr>
+        <w:rFonts w:ascii="Wingdings" w:hAnsi="Wingdings" w:hint="default"/>
+      </w:rPr>
+    </w:lvl>
+    <w:lvl w:ilvl="6" w:tplc="04090001" w:tentative="1">
+      <w:start w:val="1"/>
+      <w:numFmt w:val="bullet"/>
+      <w:lvlText w:val=""/>
+      <w:lvlJc w:val="left"/>
+      <w:pPr>
+        <w:ind w:left="5040" w:hanging="360"/>
+      </w:pPr>
+      <w:rPr>
+        <w:rFonts w:ascii="Symbol" w:hAnsi="Symbol" w:hint="default"/>
+      </w:rPr>
+    </w:lvl>
+    <w:lvl w:ilvl="7" w:tplc="04090003" w:tentative="1">
+      <w:start w:val="1"/>
+      <w:numFmt w:val="bullet"/>
+      <w:lvlText w:val="o"/>
+      <w:lvlJc w:val="left"/>
+      <w:pPr>
+        <w:ind w:left="5760" w:hanging="360"/>
+      </w:pPr>
+      <w:rPr>
+        <w:rFonts w:ascii="Courier New" w:hAnsi="Courier New" w:cs="Courier New" w:hint="default"/>
+      </w:rPr>
+    </w:lvl>
+    <w:lvl w:ilvl="8" w:tplc="04090005" w:tentative="1">
+      <w:start w:val="1"/>
+      <w:numFmt w:val="bullet"/>
+      <w:lvlText w:val=""/>
+      <w:lvlJc w:val="left"/>
+      <w:pPr>
+        <w:ind w:left="6480" w:hanging="360"/>
+      </w:pPr>
+      <w:rPr>
+        <w:rFonts w:ascii="Wingdings" w:hAnsi="Wingdings" w:hint="default"/>
+      </w:rPr>
+    </w:lvl>
+  </w:abstractNum>
+  <w:num w:numId="1" w16cid:durableId="888030897">
+    <w:abstractNumId w:val="0"/>
+  </w:num>
+  <w:num w:numId="2" w16cid:durableId="52433183">
+    <w:abstractNumId w:val="2"/>
+  </w:num>
+  <w:num w:numId="3" w16cid:durableId="1819880216">
+    <w:abstractNumId w:val="1"/>
+  </w:num>
+</w:numbering>
 </file>
 
 <file path=word/styles.xml><?xml version="1.0" encoding="utf-8"?>
@@ -800,6 +3013,17 @@
       <w:color w:val="1F3763" w:themeColor="accent1" w:themeShade="7F"/>
     </w:rPr>
   </w:style>
+  <w:style w:type="paragraph" w:styleId="ListParagraph">
+    <w:name w:val="List Paragraph"/>
+    <w:basedOn w:val="Normal"/>
+    <w:uiPriority w:val="34"/>
+    <w:qFormat/>
+    <w:rsid w:val="003C4CCC"/>
+    <w:pPr>
+      <w:ind w:left="720"/>
+      <w:contextualSpacing/>
+    </w:pPr>
+  </w:style>
 </w:styles>
 </file>
 

</xml_diff>

<commit_message>
fix: admin upd profile + mock data
</commit_message>
<xml_diff>
--- a/Mock Data.docx
+++ b/Mock Data.docx
@@ -165,7 +165,7 @@
         <w:rPr>
           <w:lang w:val="vi-VN"/>
         </w:rPr>
-        <w:t>Phone: 555-2468013</w:t>
+        <w:t>Phone: 5552468013</w:t>
       </w:r>
     </w:p>
     <w:p>
@@ -375,7 +375,7 @@
         <w:rPr>
           <w:lang w:val="vi-VN"/>
         </w:rPr>
-        <w:t>Phone: 555-3692587</w:t>
+        <w:t>Phone: 5553692587</w:t>
       </w:r>
     </w:p>
     <w:p>
@@ -585,7 +585,7 @@
         <w:rPr>
           <w:lang w:val="vi-VN"/>
         </w:rPr>
-        <w:t>Phone: 555-4710258</w:t>
+        <w:t>Phone: 5554710258</w:t>
       </w:r>
     </w:p>
     <w:p>
@@ -1955,6 +1955,9 @@
         <w:t>000000000</w:t>
       </w:r>
       <w:r>
+        <w:t xml:space="preserve"> </w:t>
+      </w:r>
+      <w:r>
         <w:t>VND</w:t>
       </w:r>
     </w:p>
@@ -1991,8 +1994,378 @@
         <w:t>Manager – Create Staff</w:t>
       </w:r>
     </w:p>
-    <w:p/>
-    <w:p/>
+    <w:p>
+      <w:pPr>
+        <w:pStyle w:val="ListParagraph"/>
+        <w:numPr>
+          <w:ilvl w:val="0"/>
+          <w:numId w:val="4"/>
+        </w:numPr>
+      </w:pPr>
+      <w:r>
+        <w:t xml:space="preserve">Staff 1: </w:t>
+      </w:r>
+    </w:p>
+    <w:p>
+      <w:pPr>
+        <w:pStyle w:val="ListParagraph"/>
+        <w:numPr>
+          <w:ilvl w:val="1"/>
+          <w:numId w:val="4"/>
+        </w:numPr>
+      </w:pPr>
+      <w:r>
+        <w:t>Full Name: Emma Wilson</w:t>
+      </w:r>
+    </w:p>
+    <w:p>
+      <w:pPr>
+        <w:pStyle w:val="ListParagraph"/>
+        <w:numPr>
+          <w:ilvl w:val="1"/>
+          <w:numId w:val="4"/>
+        </w:numPr>
+      </w:pPr>
+      <w:r>
+        <w:t>Gender: Female</w:t>
+      </w:r>
+    </w:p>
+    <w:p>
+      <w:pPr>
+        <w:pStyle w:val="ListParagraph"/>
+        <w:numPr>
+          <w:ilvl w:val="1"/>
+          <w:numId w:val="4"/>
+        </w:numPr>
+      </w:pPr>
+      <w:r>
+        <w:t>Date of Birth: 06/22/1998</w:t>
+      </w:r>
+    </w:p>
+    <w:p>
+      <w:pPr>
+        <w:pStyle w:val="ListParagraph"/>
+        <w:numPr>
+          <w:ilvl w:val="1"/>
+          <w:numId w:val="4"/>
+        </w:numPr>
+      </w:pPr>
+      <w:r>
+        <w:rPr>
+          <w:lang w:val="vi-VN"/>
+        </w:rPr>
+        <w:t xml:space="preserve">Password: </w:t>
+      </w:r>
+      <w:r>
+        <w:t>Emma@123</w:t>
+      </w:r>
+    </w:p>
+    <w:p>
+      <w:pPr>
+        <w:pStyle w:val="ListParagraph"/>
+        <w:numPr>
+          <w:ilvl w:val="1"/>
+          <w:numId w:val="4"/>
+        </w:numPr>
+      </w:pPr>
+      <w:r>
+        <w:t>Email: emma.wilson@</w:t>
+      </w:r>
+      <w:r>
+        <w:rPr>
+          <w:lang w:val="vi-VN"/>
+        </w:rPr>
+        <w:t>gmail</w:t>
+      </w:r>
+      <w:r>
+        <w:t>.com</w:t>
+      </w:r>
+    </w:p>
+    <w:p>
+      <w:pPr>
+        <w:pStyle w:val="ListParagraph"/>
+        <w:numPr>
+          <w:ilvl w:val="1"/>
+          <w:numId w:val="4"/>
+        </w:numPr>
+      </w:pPr>
+      <w:r>
+        <w:t>Phone: 2345678901</w:t>
+      </w:r>
+    </w:p>
+    <w:p>
+      <w:pPr>
+        <w:pStyle w:val="ListParagraph"/>
+        <w:numPr>
+          <w:ilvl w:val="1"/>
+          <w:numId w:val="4"/>
+        </w:numPr>
+      </w:pPr>
+      <w:r>
+        <w:t>Address: 321 Maple Ave, Newtown</w:t>
+      </w:r>
+    </w:p>
+    <w:p>
+      <w:pPr>
+        <w:pStyle w:val="ListParagraph"/>
+        <w:numPr>
+          <w:ilvl w:val="1"/>
+          <w:numId w:val="4"/>
+        </w:numPr>
+      </w:pPr>
+      <w:r>
+        <w:t>ID Card No: 24680135</w:t>
+      </w:r>
+    </w:p>
+    <w:p>
+      <w:pPr>
+        <w:pStyle w:val="ListParagraph"/>
+        <w:numPr>
+          <w:ilvl w:val="0"/>
+          <w:numId w:val="4"/>
+        </w:numPr>
+      </w:pPr>
+      <w:r>
+        <w:t xml:space="preserve">Staff 2: </w:t>
+      </w:r>
+    </w:p>
+    <w:p>
+      <w:pPr>
+        <w:pStyle w:val="ListParagraph"/>
+        <w:numPr>
+          <w:ilvl w:val="1"/>
+          <w:numId w:val="4"/>
+        </w:numPr>
+      </w:pPr>
+      <w:r>
+        <w:rPr>
+          <w:lang w:val="vi-VN"/>
+        </w:rPr>
+        <w:t xml:space="preserve">Full Name: </w:t>
+      </w:r>
+      <w:r>
+        <w:t>Tomas Garcia</w:t>
+      </w:r>
+    </w:p>
+    <w:p>
+      <w:pPr>
+        <w:pStyle w:val="ListParagraph"/>
+        <w:numPr>
+          <w:ilvl w:val="1"/>
+          <w:numId w:val="4"/>
+        </w:numPr>
+      </w:pPr>
+      <w:r>
+        <w:t>Gender: Male</w:t>
+      </w:r>
+    </w:p>
+    <w:p>
+      <w:pPr>
+        <w:pStyle w:val="ListParagraph"/>
+        <w:numPr>
+          <w:ilvl w:val="1"/>
+          <w:numId w:val="4"/>
+        </w:numPr>
+      </w:pPr>
+      <w:r>
+        <w:t>Date of Birth: 03/10/2000</w:t>
+      </w:r>
+    </w:p>
+    <w:p>
+      <w:pPr>
+        <w:pStyle w:val="ListParagraph"/>
+        <w:numPr>
+          <w:ilvl w:val="1"/>
+          <w:numId w:val="4"/>
+        </w:numPr>
+      </w:pPr>
+      <w:r>
+        <w:rPr>
+          <w:lang w:val="vi-VN"/>
+        </w:rPr>
+        <w:t xml:space="preserve">Password: </w:t>
+      </w:r>
+      <w:r>
+        <w:t>Tomas@123</w:t>
+      </w:r>
+    </w:p>
+    <w:p>
+      <w:pPr>
+        <w:pStyle w:val="ListParagraph"/>
+        <w:numPr>
+          <w:ilvl w:val="1"/>
+          <w:numId w:val="4"/>
+        </w:numPr>
+      </w:pPr>
+      <w:r>
+        <w:t>Email: tomas.garcia@</w:t>
+      </w:r>
+      <w:r>
+        <w:rPr>
+          <w:lang w:val="vi-VN"/>
+        </w:rPr>
+        <w:t>gmail</w:t>
+      </w:r>
+      <w:r>
+        <w:t>.com</w:t>
+      </w:r>
+    </w:p>
+    <w:p>
+      <w:pPr>
+        <w:pStyle w:val="ListParagraph"/>
+        <w:numPr>
+          <w:ilvl w:val="1"/>
+          <w:numId w:val="4"/>
+        </w:numPr>
+      </w:pPr>
+      <w:r>
+        <w:t>Phone: 7890123456</w:t>
+      </w:r>
+    </w:p>
+    <w:p>
+      <w:pPr>
+        <w:pStyle w:val="ListParagraph"/>
+        <w:numPr>
+          <w:ilvl w:val="1"/>
+          <w:numId w:val="4"/>
+        </w:numPr>
+      </w:pPr>
+      <w:r>
+        <w:t>Address: 654 Oak St, Freshville</w:t>
+      </w:r>
+    </w:p>
+    <w:p>
+      <w:pPr>
+        <w:pStyle w:val="ListParagraph"/>
+        <w:numPr>
+          <w:ilvl w:val="1"/>
+          <w:numId w:val="4"/>
+        </w:numPr>
+      </w:pPr>
+      <w:r>
+        <w:t>ID Card No: 46813579</w:t>
+      </w:r>
+    </w:p>
+    <w:p>
+      <w:pPr>
+        <w:pStyle w:val="ListParagraph"/>
+        <w:numPr>
+          <w:ilvl w:val="0"/>
+          <w:numId w:val="4"/>
+        </w:numPr>
+      </w:pPr>
+      <w:r>
+        <w:t>Staff 3:</w:t>
+      </w:r>
+    </w:p>
+    <w:p>
+      <w:pPr>
+        <w:pStyle w:val="ListParagraph"/>
+        <w:numPr>
+          <w:ilvl w:val="1"/>
+          <w:numId w:val="4"/>
+        </w:numPr>
+      </w:pPr>
+      <w:r>
+        <w:rPr>
+          <w:lang w:val="vi-VN"/>
+        </w:rPr>
+        <w:t xml:space="preserve">Full Name: </w:t>
+      </w:r>
+      <w:r>
+        <w:t>Olivia Nguyen</w:t>
+      </w:r>
+    </w:p>
+    <w:p>
+      <w:pPr>
+        <w:pStyle w:val="ListParagraph"/>
+        <w:numPr>
+          <w:ilvl w:val="1"/>
+          <w:numId w:val="4"/>
+        </w:numPr>
+      </w:pPr>
+      <w:r>
+        <w:t>Gender: Female</w:t>
+      </w:r>
+    </w:p>
+    <w:p>
+      <w:pPr>
+        <w:pStyle w:val="ListParagraph"/>
+        <w:numPr>
+          <w:ilvl w:val="1"/>
+          <w:numId w:val="4"/>
+        </w:numPr>
+      </w:pPr>
+      <w:r>
+        <w:t>Date of Birth: 09/18/2002</w:t>
+      </w:r>
+    </w:p>
+    <w:p>
+      <w:pPr>
+        <w:pStyle w:val="ListParagraph"/>
+        <w:numPr>
+          <w:ilvl w:val="1"/>
+          <w:numId w:val="4"/>
+        </w:numPr>
+      </w:pPr>
+      <w:r>
+        <w:rPr>
+          <w:lang w:val="vi-VN"/>
+        </w:rPr>
+        <w:t xml:space="preserve">Password: </w:t>
+      </w:r>
+      <w:r>
+        <w:t>Olivia@123</w:t>
+      </w:r>
+    </w:p>
+    <w:p>
+      <w:pPr>
+        <w:pStyle w:val="ListParagraph"/>
+        <w:numPr>
+          <w:ilvl w:val="1"/>
+          <w:numId w:val="4"/>
+        </w:numPr>
+      </w:pPr>
+      <w:r>
+        <w:t>Email: olivia.nguyen@example.com</w:t>
+      </w:r>
+    </w:p>
+    <w:p>
+      <w:pPr>
+        <w:pStyle w:val="ListParagraph"/>
+        <w:numPr>
+          <w:ilvl w:val="1"/>
+          <w:numId w:val="4"/>
+        </w:numPr>
+      </w:pPr>
+      <w:r>
+        <w:t>Phone: 4567890123</w:t>
+      </w:r>
+    </w:p>
+    <w:p>
+      <w:pPr>
+        <w:pStyle w:val="ListParagraph"/>
+        <w:numPr>
+          <w:ilvl w:val="1"/>
+          <w:numId w:val="4"/>
+        </w:numPr>
+      </w:pPr>
+      <w:r>
+        <w:t>Address: 987 Pine Rd, Moderntown</w:t>
+      </w:r>
+    </w:p>
+    <w:p>
+      <w:pPr>
+        <w:pStyle w:val="ListParagraph"/>
+        <w:numPr>
+          <w:ilvl w:val="1"/>
+          <w:numId w:val="4"/>
+        </w:numPr>
+      </w:pPr>
+      <w:r>
+        <w:t>ID Card No: 97531864</w:t>
+      </w:r>
+    </w:p>
     <w:p>
       <w:pPr>
         <w:pStyle w:val="Heading1"/>
@@ -2006,6 +2379,7 @@
           <w:b/>
           <w:bCs/>
         </w:rPr>
+        <w:lastRenderedPageBreak/>
         <w:t xml:space="preserve">Workflow 2 </w:t>
       </w:r>
       <w:r>
@@ -2038,10 +2412,572 @@
         <w:t>Admin  - Create account Agency</w:t>
       </w:r>
     </w:p>
+    <w:p>
+      <w:pPr>
+        <w:pStyle w:val="ListParagraph"/>
+        <w:numPr>
+          <w:ilvl w:val="0"/>
+          <w:numId w:val="5"/>
+        </w:numPr>
+      </w:pPr>
+      <w:r>
+        <w:t>Agency 1:</w:t>
+      </w:r>
+    </w:p>
+    <w:p>
+      <w:pPr>
+        <w:pStyle w:val="ListParagraph"/>
+        <w:numPr>
+          <w:ilvl w:val="1"/>
+          <w:numId w:val="5"/>
+        </w:numPr>
+      </w:pPr>
+      <w:r>
+        <w:t>Full Name: Liam Patel</w:t>
+      </w:r>
+    </w:p>
+    <w:p>
+      <w:pPr>
+        <w:pStyle w:val="ListParagraph"/>
+        <w:numPr>
+          <w:ilvl w:val="1"/>
+          <w:numId w:val="5"/>
+        </w:numPr>
+      </w:pPr>
+      <w:r>
+        <w:t>Gender: Male</w:t>
+      </w:r>
+    </w:p>
+    <w:p>
+      <w:pPr>
+        <w:pStyle w:val="ListParagraph"/>
+        <w:numPr>
+          <w:ilvl w:val="1"/>
+          <w:numId w:val="5"/>
+        </w:numPr>
+      </w:pPr>
+      <w:r>
+        <w:t>Date of Birth: 04/22/2001</w:t>
+      </w:r>
+    </w:p>
+    <w:p>
+      <w:pPr>
+        <w:pStyle w:val="ListParagraph"/>
+        <w:numPr>
+          <w:ilvl w:val="1"/>
+          <w:numId w:val="5"/>
+        </w:numPr>
+      </w:pPr>
+      <w:r>
+        <w:rPr>
+          <w:lang w:val="vi-VN"/>
+        </w:rPr>
+        <w:t>Password:</w:t>
+      </w:r>
+      <w:r>
+        <w:t xml:space="preserve"> Liam@123</w:t>
+      </w:r>
+      <w:r>
+        <w:rPr>
+          <w:lang w:val="vi-VN"/>
+        </w:rPr>
+        <w:t xml:space="preserve"> </w:t>
+      </w:r>
+    </w:p>
+    <w:p>
+      <w:pPr>
+        <w:pStyle w:val="ListParagraph"/>
+        <w:numPr>
+          <w:ilvl w:val="1"/>
+          <w:numId w:val="5"/>
+        </w:numPr>
+      </w:pPr>
+      <w:r>
+        <w:t>Email: liam.patel@</w:t>
+      </w:r>
+      <w:r>
+        <w:rPr>
+          <w:lang w:val="vi-VN"/>
+        </w:rPr>
+        <w:t>gmail</w:t>
+      </w:r>
+      <w:r>
+        <w:t>.com</w:t>
+      </w:r>
+    </w:p>
+    <w:p>
+      <w:pPr>
+        <w:pStyle w:val="ListParagraph"/>
+        <w:numPr>
+          <w:ilvl w:val="1"/>
+          <w:numId w:val="5"/>
+        </w:numPr>
+      </w:pPr>
+      <w:r>
+        <w:t>Phone: 9876543210</w:t>
+      </w:r>
+    </w:p>
+    <w:p>
+      <w:pPr>
+        <w:pStyle w:val="ListParagraph"/>
+        <w:numPr>
+          <w:ilvl w:val="1"/>
+          <w:numId w:val="5"/>
+        </w:numPr>
+      </w:pPr>
+      <w:r>
+        <w:t>Address: 321 Elm Street, Newcity</w:t>
+      </w:r>
+    </w:p>
+    <w:p>
+      <w:pPr>
+        <w:pStyle w:val="ListParagraph"/>
+        <w:numPr>
+          <w:ilvl w:val="1"/>
+          <w:numId w:val="5"/>
+        </w:numPr>
+      </w:pPr>
+      <w:r>
+        <w:t>ID Card No: 864197357</w:t>
+      </w:r>
+    </w:p>
+    <w:p>
+      <w:pPr>
+        <w:pStyle w:val="ListParagraph"/>
+        <w:numPr>
+          <w:ilvl w:val="1"/>
+          <w:numId w:val="5"/>
+        </w:numPr>
+      </w:pPr>
+      <w:r>
+        <w:t>Role: Agency</w:t>
+      </w:r>
+    </w:p>
+    <w:p>
+      <w:pPr>
+        <w:pStyle w:val="ListParagraph"/>
+        <w:numPr>
+          <w:ilvl w:val="1"/>
+          <w:numId w:val="5"/>
+        </w:numPr>
+      </w:pPr>
+      <w:r>
+        <w:t>Year of Experience: 2</w:t>
+      </w:r>
+    </w:p>
+    <w:p>
+      <w:pPr>
+        <w:pStyle w:val="ListParagraph"/>
+        <w:numPr>
+          <w:ilvl w:val="1"/>
+          <w:numId w:val="5"/>
+        </w:numPr>
+      </w:pPr>
+      <w:r>
+        <w:t>Number project complete: 8</w:t>
+      </w:r>
+    </w:p>
+    <w:p>
+      <w:pPr>
+        <w:pStyle w:val="ListParagraph"/>
+        <w:numPr>
+          <w:ilvl w:val="1"/>
+          <w:numId w:val="5"/>
+        </w:numPr>
+      </w:pPr>
+      <w:r>
+        <w:t>Company: Creativ Solutions</w:t>
+      </w:r>
+    </w:p>
+    <w:p>
+      <w:pPr>
+        <w:pStyle w:val="ListParagraph"/>
+        <w:numPr>
+          <w:ilvl w:val="1"/>
+          <w:numId w:val="5"/>
+        </w:numPr>
+      </w:pPr>
+      <w:r>
+        <w:t>Description: Liam is an ambitious and creative agency professional with 2 years of experience in digital marketing and graphic design. He is passionate about developing innovative campaigns that engage audiences and drive measurable results for clients. Liam is excited to contribute his innovative ideas and attention to detail to your team.</w:t>
+      </w:r>
+    </w:p>
+    <w:p>
+      <w:pPr>
+        <w:pStyle w:val="ListParagraph"/>
+        <w:numPr>
+          <w:ilvl w:val="0"/>
+          <w:numId w:val="5"/>
+        </w:numPr>
+      </w:pPr>
+      <w:r>
+        <w:t>Agency 2:</w:t>
+      </w:r>
+    </w:p>
+    <w:p>
+      <w:pPr>
+        <w:pStyle w:val="ListParagraph"/>
+        <w:numPr>
+          <w:ilvl w:val="1"/>
+          <w:numId w:val="5"/>
+        </w:numPr>
+      </w:pPr>
+      <w:r>
+        <w:t xml:space="preserve"> </w:t>
+      </w:r>
+      <w:r>
+        <w:t>Full Name: Ava Gonzalez</w:t>
+      </w:r>
+    </w:p>
+    <w:p>
+      <w:pPr>
+        <w:pStyle w:val="ListParagraph"/>
+        <w:numPr>
+          <w:ilvl w:val="1"/>
+          <w:numId w:val="5"/>
+        </w:numPr>
+      </w:pPr>
+      <w:r>
+        <w:t>Gender: Female</w:t>
+      </w:r>
+    </w:p>
+    <w:p>
+      <w:pPr>
+        <w:pStyle w:val="ListParagraph"/>
+        <w:numPr>
+          <w:ilvl w:val="1"/>
+          <w:numId w:val="5"/>
+        </w:numPr>
+      </w:pPr>
+      <w:r>
+        <w:t>Date of Birth: 09/15/1998</w:t>
+      </w:r>
+    </w:p>
+    <w:p>
+      <w:pPr>
+        <w:pStyle w:val="ListParagraph"/>
+        <w:numPr>
+          <w:ilvl w:val="1"/>
+          <w:numId w:val="5"/>
+        </w:numPr>
+      </w:pPr>
+      <w:r>
+        <w:rPr>
+          <w:lang w:val="vi-VN"/>
+        </w:rPr>
+        <w:t>Password:</w:t>
+      </w:r>
+      <w:r>
+        <w:t xml:space="preserve"> Avaa@123</w:t>
+      </w:r>
+    </w:p>
+    <w:p>
+      <w:pPr>
+        <w:pStyle w:val="ListParagraph"/>
+        <w:numPr>
+          <w:ilvl w:val="1"/>
+          <w:numId w:val="5"/>
+        </w:numPr>
+      </w:pPr>
+      <w:r>
+        <w:t>Email: ava.gonzalez@</w:t>
+      </w:r>
+      <w:r>
+        <w:rPr>
+          <w:lang w:val="vi-VN"/>
+        </w:rPr>
+        <w:t>gmail</w:t>
+      </w:r>
+      <w:r>
+        <w:t>.com</w:t>
+      </w:r>
+    </w:p>
+    <w:p>
+      <w:pPr>
+        <w:pStyle w:val="ListParagraph"/>
+        <w:numPr>
+          <w:ilvl w:val="1"/>
+          <w:numId w:val="5"/>
+        </w:numPr>
+      </w:pPr>
+      <w:r>
+        <w:t>Phone: 2468135792</w:t>
+      </w:r>
+    </w:p>
+    <w:p>
+      <w:pPr>
+        <w:pStyle w:val="ListParagraph"/>
+        <w:numPr>
+          <w:ilvl w:val="1"/>
+          <w:numId w:val="5"/>
+        </w:numPr>
+      </w:pPr>
+      <w:r>
+        <w:t>Address: 654 Oak Avenue, Moderntown</w:t>
+      </w:r>
+    </w:p>
+    <w:p>
+      <w:pPr>
+        <w:pStyle w:val="ListParagraph"/>
+        <w:numPr>
+          <w:ilvl w:val="1"/>
+          <w:numId w:val="5"/>
+        </w:numPr>
+      </w:pPr>
+      <w:r>
+        <w:t>ID Card No: 975312468</w:t>
+      </w:r>
+    </w:p>
+    <w:p>
+      <w:pPr>
+        <w:pStyle w:val="ListParagraph"/>
+        <w:numPr>
+          <w:ilvl w:val="1"/>
+          <w:numId w:val="5"/>
+        </w:numPr>
+      </w:pPr>
+      <w:r>
+        <w:t>Role: Agency</w:t>
+      </w:r>
+    </w:p>
+    <w:p>
+      <w:pPr>
+        <w:pStyle w:val="ListParagraph"/>
+        <w:numPr>
+          <w:ilvl w:val="1"/>
+          <w:numId w:val="5"/>
+        </w:numPr>
+      </w:pPr>
+      <w:r>
+        <w:t>Year of Experience: 4</w:t>
+      </w:r>
+    </w:p>
+    <w:p>
+      <w:pPr>
+        <w:pStyle w:val="ListParagraph"/>
+        <w:numPr>
+          <w:ilvl w:val="1"/>
+          <w:numId w:val="5"/>
+        </w:numPr>
+      </w:pPr>
+      <w:r>
+        <w:t>Number project complete: 16</w:t>
+      </w:r>
+    </w:p>
+    <w:p>
+      <w:pPr>
+        <w:pStyle w:val="ListParagraph"/>
+        <w:numPr>
+          <w:ilvl w:val="1"/>
+          <w:numId w:val="5"/>
+        </w:numPr>
+      </w:pPr>
+      <w:r>
+        <w:t>Company: Pixel Perfect Studio</w:t>
+      </w:r>
+    </w:p>
+    <w:p>
+      <w:pPr>
+        <w:pStyle w:val="ListParagraph"/>
+        <w:numPr>
+          <w:ilvl w:val="1"/>
+          <w:numId w:val="5"/>
+        </w:numPr>
+      </w:pPr>
+      <w:r>
+        <w:t>Description: Ava is a versatile agency professional with 4 years of experience in brand strategy, content creation, and project management. She is adept at translating client goals into effective, visually-appealing campaigns that resonate with target audiences. Ava is eager to apply her analytical skills and creative flair to drive impactful results for your projects.</w:t>
+      </w:r>
+    </w:p>
+    <w:p>
+      <w:pPr>
+        <w:pStyle w:val="ListParagraph"/>
+        <w:numPr>
+          <w:ilvl w:val="0"/>
+          <w:numId w:val="5"/>
+        </w:numPr>
+      </w:pPr>
+      <w:r>
+        <w:t>Agency 3:</w:t>
+      </w:r>
+    </w:p>
+    <w:p>
+      <w:pPr>
+        <w:pStyle w:val="ListParagraph"/>
+        <w:numPr>
+          <w:ilvl w:val="1"/>
+          <w:numId w:val="5"/>
+        </w:numPr>
+      </w:pPr>
+      <w:r>
+        <w:t>Full Name: Ethan Martinez</w:t>
+      </w:r>
+    </w:p>
+    <w:p>
+      <w:pPr>
+        <w:pStyle w:val="ListParagraph"/>
+        <w:numPr>
+          <w:ilvl w:val="1"/>
+          <w:numId w:val="5"/>
+        </w:numPr>
+      </w:pPr>
+      <w:r>
+        <w:t>Gender: Male</w:t>
+      </w:r>
+    </w:p>
+    <w:p>
+      <w:pPr>
+        <w:pStyle w:val="ListParagraph"/>
+        <w:numPr>
+          <w:ilvl w:val="1"/>
+          <w:numId w:val="5"/>
+        </w:numPr>
+      </w:pPr>
+      <w:r>
+        <w:t>Date of Birth: 07/01/1997</w:t>
+      </w:r>
+    </w:p>
+    <w:p>
+      <w:pPr>
+        <w:pStyle w:val="ListParagraph"/>
+        <w:numPr>
+          <w:ilvl w:val="1"/>
+          <w:numId w:val="5"/>
+        </w:numPr>
+      </w:pPr>
+      <w:r>
+        <w:rPr>
+          <w:lang w:val="vi-VN"/>
+        </w:rPr>
+        <w:t>Password:</w:t>
+      </w:r>
+      <w:r>
+        <w:t xml:space="preserve"> Ethan@123</w:t>
+      </w:r>
+    </w:p>
+    <w:p>
+      <w:pPr>
+        <w:pStyle w:val="ListParagraph"/>
+        <w:numPr>
+          <w:ilvl w:val="1"/>
+          <w:numId w:val="5"/>
+        </w:numPr>
+      </w:pPr>
+      <w:r>
+        <w:lastRenderedPageBreak/>
+        <w:t>Email: ethan.martinez@</w:t>
+      </w:r>
+      <w:r>
+        <w:rPr>
+          <w:lang w:val="vi-VN"/>
+        </w:rPr>
+        <w:t>gmail</w:t>
+      </w:r>
+      <w:r>
+        <w:t>.com</w:t>
+      </w:r>
+    </w:p>
+    <w:p>
+      <w:pPr>
+        <w:pStyle w:val="ListParagraph"/>
+        <w:numPr>
+          <w:ilvl w:val="1"/>
+          <w:numId w:val="5"/>
+        </w:numPr>
+      </w:pPr>
+      <w:r>
+        <w:t>Phone: 7531592468</w:t>
+      </w:r>
+    </w:p>
+    <w:p>
+      <w:pPr>
+        <w:pStyle w:val="ListParagraph"/>
+        <w:numPr>
+          <w:ilvl w:val="1"/>
+          <w:numId w:val="5"/>
+        </w:numPr>
+      </w:pPr>
+      <w:r>
+        <w:t>Address: 987 Pine Road, Greenville</w:t>
+      </w:r>
+    </w:p>
+    <w:p>
+      <w:pPr>
+        <w:pStyle w:val="ListParagraph"/>
+        <w:numPr>
+          <w:ilvl w:val="1"/>
+          <w:numId w:val="5"/>
+        </w:numPr>
+      </w:pPr>
+      <w:r>
+        <w:t>ID Card No: 864197253</w:t>
+      </w:r>
+    </w:p>
+    <w:p>
+      <w:pPr>
+        <w:pStyle w:val="ListParagraph"/>
+        <w:numPr>
+          <w:ilvl w:val="1"/>
+          <w:numId w:val="5"/>
+        </w:numPr>
+      </w:pPr>
+      <w:r>
+        <w:t>Role: Agency</w:t>
+      </w:r>
+    </w:p>
+    <w:p>
+      <w:pPr>
+        <w:pStyle w:val="ListParagraph"/>
+        <w:numPr>
+          <w:ilvl w:val="1"/>
+          <w:numId w:val="5"/>
+        </w:numPr>
+      </w:pPr>
+      <w:r>
+        <w:t>Year of Experience: 3</w:t>
+      </w:r>
+    </w:p>
+    <w:p>
+      <w:pPr>
+        <w:pStyle w:val="ListParagraph"/>
+        <w:numPr>
+          <w:ilvl w:val="1"/>
+          <w:numId w:val="5"/>
+        </w:numPr>
+      </w:pPr>
+      <w:r>
+        <w:t>Number project complete: 11</w:t>
+      </w:r>
+    </w:p>
+    <w:p>
+      <w:pPr>
+        <w:pStyle w:val="ListParagraph"/>
+        <w:numPr>
+          <w:ilvl w:val="1"/>
+          <w:numId w:val="5"/>
+        </w:numPr>
+      </w:pPr>
+      <w:r>
+        <w:t>Company: Catalyst Marketing Group</w:t>
+      </w:r>
+    </w:p>
+    <w:p>
+      <w:pPr>
+        <w:pStyle w:val="ListParagraph"/>
+        <w:numPr>
+          <w:ilvl w:val="1"/>
+          <w:numId w:val="5"/>
+        </w:numPr>
+      </w:pPr>
+      <w:r>
+        <w:t>Description: Ethan is a strategic thinker and problem-solver with 3 years of experience in the agency world. He excels at data analysis, campaign optimization, and developing innovative marketing solutions that help clients achieve their business objectives. Ethan is excited to collaborate with your team and contribute his expertise to driving measurable success.</w:t>
+      </w:r>
+    </w:p>
     <w:p/>
     <w:p>
       <w:pPr>
         <w:pStyle w:val="Heading2"/>
+        <w:rPr>
+          <w:lang w:val="vi-VN"/>
+        </w:rPr>
       </w:pPr>
       <w:r>
         <w:rPr>
@@ -2053,7 +2989,313 @@
         <w:t>sage request Listing</w:t>
       </w:r>
     </w:p>
-    <w:p/>
+    <w:p>
+      <w:pPr>
+        <w:pStyle w:val="ListParagraph"/>
+        <w:numPr>
+          <w:ilvl w:val="0"/>
+          <w:numId w:val="6"/>
+        </w:numPr>
+      </w:pPr>
+      <w:r>
+        <w:rPr>
+          <w:lang w:val="vi-VN"/>
+        </w:rPr>
+        <w:t xml:space="preserve">Agency 1: </w:t>
+      </w:r>
+    </w:p>
+    <w:p>
+      <w:pPr>
+        <w:pStyle w:val="ListParagraph"/>
+        <w:ind w:left="1440"/>
+      </w:pPr>
+      <w:r>
+        <w:t>Dear Seller,</w:t>
+      </w:r>
+    </w:p>
+    <w:p>
+      <w:pPr>
+        <w:pStyle w:val="ListParagraph"/>
+        <w:ind w:left="1440"/>
+      </w:pPr>
+    </w:p>
+    <w:p>
+      <w:pPr>
+        <w:pStyle w:val="ListParagraph"/>
+        <w:ind w:left="1440"/>
+      </w:pPr>
+      <w:r>
+        <w:t>I am Liam Patel, a representative of Creativ Solutions - a creative and professional marketing company. With 2 years of experience in digital marketing and graphic design, my team and I believe we can provide impressive and effective solutions to promote your listing.</w:t>
+      </w:r>
+    </w:p>
+    <w:p>
+      <w:pPr>
+        <w:pStyle w:val="ListParagraph"/>
+        <w:ind w:left="1440"/>
+      </w:pPr>
+    </w:p>
+    <w:p>
+      <w:pPr>
+        <w:pStyle w:val="ListParagraph"/>
+        <w:ind w:left="1440"/>
+      </w:pPr>
+      <w:r>
+        <w:t>We are particularly skilled in developing digital marketing campaigns to attract and engage with target customers. Creativity and attention to detail are our strengths. We are committed to dedicating our full passion and effort to elevate your listing to new heights.</w:t>
+      </w:r>
+    </w:p>
+    <w:p>
+      <w:pPr>
+        <w:pStyle w:val="ListParagraph"/>
+        <w:ind w:left="1440"/>
+      </w:pPr>
+    </w:p>
+    <w:p>
+      <w:pPr>
+        <w:pStyle w:val="ListParagraph"/>
+        <w:ind w:left="1440"/>
+      </w:pPr>
+      <w:r>
+        <w:t>Please allow us the opportunity to collaborate and demonstrate the value that Creativ Solutions can bring. I look forward to hearing from you.</w:t>
+      </w:r>
+    </w:p>
+    <w:p>
+      <w:pPr>
+        <w:pStyle w:val="ListParagraph"/>
+        <w:ind w:left="1440"/>
+      </w:pPr>
+    </w:p>
+    <w:p>
+      <w:pPr>
+        <w:pStyle w:val="ListParagraph"/>
+        <w:ind w:left="1440"/>
+      </w:pPr>
+      <w:r>
+        <w:t>Sincerely,</w:t>
+      </w:r>
+    </w:p>
+    <w:p>
+      <w:pPr>
+        <w:pStyle w:val="ListParagraph"/>
+        <w:ind w:left="1440"/>
+      </w:pPr>
+      <w:r>
+        <w:t>Liam Patel</w:t>
+      </w:r>
+    </w:p>
+    <w:p>
+      <w:pPr>
+        <w:pStyle w:val="ListParagraph"/>
+        <w:ind w:left="1440"/>
+      </w:pPr>
+      <w:r>
+        <w:t>Creativ Solutions</w:t>
+      </w:r>
+    </w:p>
+    <w:p>
+      <w:pPr>
+        <w:pStyle w:val="ListParagraph"/>
+        <w:numPr>
+          <w:ilvl w:val="0"/>
+          <w:numId w:val="6"/>
+        </w:numPr>
+      </w:pPr>
+      <w:r>
+        <w:rPr>
+          <w:lang w:val="vi-VN"/>
+        </w:rPr>
+        <w:t>Agency 2:</w:t>
+      </w:r>
+    </w:p>
+    <w:p>
+      <w:pPr>
+        <w:pStyle w:val="ListParagraph"/>
+        <w:ind w:left="1440"/>
+      </w:pPr>
+      <w:r>
+        <w:t>Dear Seller,</w:t>
+      </w:r>
+    </w:p>
+    <w:p>
+      <w:pPr>
+        <w:pStyle w:val="ListParagraph"/>
+        <w:ind w:left="1440"/>
+      </w:pPr>
+    </w:p>
+    <w:p>
+      <w:pPr>
+        <w:pStyle w:val="ListParagraph"/>
+        <w:ind w:left="1440"/>
+      </w:pPr>
+      <w:r>
+        <w:t>I am Ava Gonzalez, a representative of Pixel Perfect Studio - a professional design and branding company. With 4 years of experience in building brand strategies, creating creative content, and managing projects, my team and I believe we can help elevate your listing.</w:t>
+      </w:r>
+    </w:p>
+    <w:p>
+      <w:pPr>
+        <w:pStyle w:val="ListParagraph"/>
+        <w:ind w:left="1440"/>
+      </w:pPr>
+    </w:p>
+    <w:p>
+      <w:pPr>
+        <w:pStyle w:val="ListParagraph"/>
+        <w:ind w:left="1440"/>
+      </w:pPr>
+      <w:r>
+        <w:lastRenderedPageBreak/>
+        <w:t>We excel at understanding our clients' goals and translating them into impressive and effective marketing campaigns. The combination of our analytical skills and creative capabilities will help you effectively attract and engage with your target customers.</w:t>
+      </w:r>
+    </w:p>
+    <w:p>
+      <w:pPr>
+        <w:pStyle w:val="ListParagraph"/>
+        <w:ind w:left="1440"/>
+      </w:pPr>
+    </w:p>
+    <w:p>
+      <w:pPr>
+        <w:pStyle w:val="ListParagraph"/>
+        <w:ind w:left="1440"/>
+      </w:pPr>
+      <w:r>
+        <w:t>Please give us the opportunity to prove the value that Pixel Perfect Studio can bring. We look forward to working with you.</w:t>
+      </w:r>
+    </w:p>
+    <w:p>
+      <w:pPr>
+        <w:pStyle w:val="ListParagraph"/>
+        <w:ind w:left="1440"/>
+      </w:pPr>
+    </w:p>
+    <w:p>
+      <w:pPr>
+        <w:pStyle w:val="ListParagraph"/>
+        <w:ind w:left="1440"/>
+      </w:pPr>
+      <w:r>
+        <w:t>Sincerely,</w:t>
+      </w:r>
+    </w:p>
+    <w:p>
+      <w:pPr>
+        <w:pStyle w:val="ListParagraph"/>
+        <w:ind w:left="1440"/>
+      </w:pPr>
+      <w:r>
+        <w:t>Ava Gonzalez</w:t>
+      </w:r>
+    </w:p>
+    <w:p>
+      <w:pPr>
+        <w:pStyle w:val="ListParagraph"/>
+        <w:ind w:left="1440"/>
+      </w:pPr>
+      <w:r>
+        <w:t>Pixel Perfect Studio</w:t>
+      </w:r>
+    </w:p>
+    <w:p>
+      <w:pPr>
+        <w:pStyle w:val="ListParagraph"/>
+        <w:numPr>
+          <w:ilvl w:val="0"/>
+          <w:numId w:val="6"/>
+        </w:numPr>
+      </w:pPr>
+      <w:r>
+        <w:rPr>
+          <w:lang w:val="vi-VN"/>
+        </w:rPr>
+        <w:t xml:space="preserve">Agency 3: </w:t>
+      </w:r>
+    </w:p>
+    <w:p>
+      <w:pPr>
+        <w:pStyle w:val="ListParagraph"/>
+        <w:ind w:left="1440"/>
+      </w:pPr>
+      <w:r>
+        <w:t>Dear Seller,</w:t>
+      </w:r>
+    </w:p>
+    <w:p>
+      <w:pPr>
+        <w:pStyle w:val="ListParagraph"/>
+        <w:ind w:left="1440"/>
+      </w:pPr>
+    </w:p>
+    <w:p>
+      <w:pPr>
+        <w:pStyle w:val="ListParagraph"/>
+        <w:ind w:left="1440"/>
+      </w:pPr>
+      <w:r>
+        <w:t>I am Ethan Martinez, a representative of Catalyst Marketing Group - a strategic and effective marketing company. With 3 years of experience in data analysis, campaign optimization, and developing creative marketing solutions, my team and I believe we can help increase the marketing effectiveness of your listing.</w:t>
+      </w:r>
+    </w:p>
+    <w:p>
+      <w:pPr>
+        <w:pStyle w:val="ListParagraph"/>
+        <w:ind w:left="1440"/>
+      </w:pPr>
+    </w:p>
+    <w:p>
+      <w:pPr>
+        <w:pStyle w:val="ListParagraph"/>
+        <w:ind w:left="1440"/>
+      </w:pPr>
+      <w:r>
+        <w:t>We are skilled at data analysis and using it to develop optimal marketing strategies. We also have the ability to create engaging marketing content that attracts customers and drives desired actions. The combination of our strategic thinking and execution capabilities will help you achieve your desired business goals.</w:t>
+      </w:r>
+    </w:p>
+    <w:p>
+      <w:pPr>
+        <w:pStyle w:val="ListParagraph"/>
+        <w:ind w:left="1440"/>
+      </w:pPr>
+    </w:p>
+    <w:p>
+      <w:pPr>
+        <w:pStyle w:val="ListParagraph"/>
+        <w:ind w:left="1440"/>
+      </w:pPr>
+      <w:r>
+        <w:t>Please give us the opportunity to demonstrate the value that Catalyst Marketing Group can bring. We look forward to working with you.</w:t>
+      </w:r>
+    </w:p>
+    <w:p>
+      <w:pPr>
+        <w:pStyle w:val="ListParagraph"/>
+        <w:ind w:left="1440"/>
+      </w:pPr>
+    </w:p>
+    <w:p>
+      <w:pPr>
+        <w:pStyle w:val="ListParagraph"/>
+        <w:ind w:left="1440"/>
+      </w:pPr>
+      <w:r>
+        <w:t>Sincerely,</w:t>
+      </w:r>
+    </w:p>
+    <w:p>
+      <w:pPr>
+        <w:pStyle w:val="ListParagraph"/>
+        <w:ind w:left="1440"/>
+      </w:pPr>
+      <w:r>
+        <w:t>Ethan Martinez</w:t>
+      </w:r>
+    </w:p>
+    <w:p>
+      <w:pPr>
+        <w:pStyle w:val="ListParagraph"/>
+        <w:ind w:left="1440"/>
+      </w:pPr>
+      <w:r>
+        <w:t>Catalyst Marketing Group</w:t>
+      </w:r>
+    </w:p>
     <w:p/>
     <w:p>
       <w:pPr>
@@ -2088,10 +3330,386 @@
         <w:t>nt Member</w:t>
       </w:r>
     </w:p>
+    <w:p>
+      <w:pPr>
+        <w:pStyle w:val="ListParagraph"/>
+        <w:numPr>
+          <w:ilvl w:val="0"/>
+          <w:numId w:val="6"/>
+        </w:numPr>
+      </w:pPr>
+      <w:r>
+        <w:t>Member 1:</w:t>
+      </w:r>
+    </w:p>
+    <w:p>
+      <w:pPr>
+        <w:pStyle w:val="ListParagraph"/>
+        <w:numPr>
+          <w:ilvl w:val="1"/>
+          <w:numId w:val="6"/>
+        </w:numPr>
+      </w:pPr>
+      <w:r>
+        <w:t>Full Name: Ethan Kim</w:t>
+      </w:r>
+    </w:p>
+    <w:p>
+      <w:pPr>
+        <w:pStyle w:val="ListParagraph"/>
+        <w:numPr>
+          <w:ilvl w:val="1"/>
+          <w:numId w:val="6"/>
+        </w:numPr>
+      </w:pPr>
+      <w:r>
+        <w:t>Gender: Male</w:t>
+      </w:r>
+    </w:p>
+    <w:p>
+      <w:pPr>
+        <w:pStyle w:val="ListParagraph"/>
+        <w:numPr>
+          <w:ilvl w:val="1"/>
+          <w:numId w:val="6"/>
+        </w:numPr>
+      </w:pPr>
+      <w:r>
+        <w:t>Date of Birth: 2000-04-10</w:t>
+      </w:r>
+    </w:p>
+    <w:p>
+      <w:pPr>
+        <w:pStyle w:val="ListParagraph"/>
+        <w:numPr>
+          <w:ilvl w:val="1"/>
+          <w:numId w:val="6"/>
+        </w:numPr>
+      </w:pPr>
+      <w:r>
+        <w:t>Email: ethan.kim@example.com</w:t>
+      </w:r>
+    </w:p>
+    <w:p>
+      <w:pPr>
+        <w:pStyle w:val="ListParagraph"/>
+        <w:numPr>
+          <w:ilvl w:val="1"/>
+          <w:numId w:val="6"/>
+        </w:numPr>
+      </w:pPr>
+      <w:r>
+        <w:t>Phone: 1234567890</w:t>
+      </w:r>
+    </w:p>
+    <w:p>
+      <w:pPr>
+        <w:pStyle w:val="ListParagraph"/>
+        <w:numPr>
+          <w:ilvl w:val="1"/>
+          <w:numId w:val="6"/>
+        </w:numPr>
+      </w:pPr>
+      <w:r>
+        <w:t xml:space="preserve">Password: </w:t>
+      </w:r>
+      <w:r>
+        <w:t>Ethan@123</w:t>
+      </w:r>
+    </w:p>
+    <w:p>
+      <w:pPr>
+        <w:pStyle w:val="ListParagraph"/>
+        <w:numPr>
+          <w:ilvl w:val="1"/>
+          <w:numId w:val="6"/>
+        </w:numPr>
+      </w:pPr>
+      <w:r>
+        <w:t>Address: 789 Maple St, Anytown USA</w:t>
+      </w:r>
+    </w:p>
+    <w:p>
+      <w:pPr>
+        <w:pStyle w:val="ListParagraph"/>
+        <w:numPr>
+          <w:ilvl w:val="1"/>
+          <w:numId w:val="6"/>
+        </w:numPr>
+      </w:pPr>
+      <w:r>
+        <w:lastRenderedPageBreak/>
+        <w:t>ID Card No: 12345679</w:t>
+      </w:r>
+    </w:p>
+    <w:p>
+      <w:pPr>
+        <w:pStyle w:val="ListParagraph"/>
+        <w:numPr>
+          <w:ilvl w:val="1"/>
+          <w:numId w:val="6"/>
+        </w:numPr>
+      </w:pPr>
+      <w:r>
+        <w:t>Role: Member</w:t>
+      </w:r>
+    </w:p>
+    <w:p>
+      <w:pPr>
+        <w:pStyle w:val="ListParagraph"/>
+        <w:numPr>
+          <w:ilvl w:val="0"/>
+          <w:numId w:val="6"/>
+        </w:numPr>
+      </w:pPr>
+      <w:r>
+        <w:t>Member 2:</w:t>
+      </w:r>
+    </w:p>
+    <w:p>
+      <w:pPr>
+        <w:pStyle w:val="ListParagraph"/>
+        <w:numPr>
+          <w:ilvl w:val="1"/>
+          <w:numId w:val="6"/>
+        </w:numPr>
+      </w:pPr>
+      <w:r>
+        <w:t>Full Name: Isabella Gonzalez</w:t>
+      </w:r>
+    </w:p>
+    <w:p>
+      <w:pPr>
+        <w:pStyle w:val="ListParagraph"/>
+        <w:numPr>
+          <w:ilvl w:val="1"/>
+          <w:numId w:val="6"/>
+        </w:numPr>
+      </w:pPr>
+      <w:r>
+        <w:t>Gender: Female</w:t>
+      </w:r>
+    </w:p>
+    <w:p>
+      <w:pPr>
+        <w:pStyle w:val="ListParagraph"/>
+        <w:numPr>
+          <w:ilvl w:val="1"/>
+          <w:numId w:val="6"/>
+        </w:numPr>
+      </w:pPr>
+      <w:r>
+        <w:t>Date of Birth: 1997-09-01</w:t>
+      </w:r>
+    </w:p>
+    <w:p>
+      <w:pPr>
+        <w:pStyle w:val="ListParagraph"/>
+        <w:numPr>
+          <w:ilvl w:val="1"/>
+          <w:numId w:val="6"/>
+        </w:numPr>
+      </w:pPr>
+      <w:r>
+        <w:t>Email: isabella.gonzalez@example.com</w:t>
+      </w:r>
+    </w:p>
+    <w:p>
+      <w:pPr>
+        <w:pStyle w:val="ListParagraph"/>
+        <w:numPr>
+          <w:ilvl w:val="1"/>
+          <w:numId w:val="6"/>
+        </w:numPr>
+      </w:pPr>
+      <w:r>
+        <w:t>Phone: 9876543211</w:t>
+      </w:r>
+    </w:p>
+    <w:p>
+      <w:pPr>
+        <w:pStyle w:val="ListParagraph"/>
+        <w:numPr>
+          <w:ilvl w:val="1"/>
+          <w:numId w:val="6"/>
+        </w:numPr>
+      </w:pPr>
+      <w:r>
+        <w:t xml:space="preserve">Password: </w:t>
+      </w:r>
+      <w:r>
+        <w:t>Isabella@123</w:t>
+      </w:r>
+    </w:p>
+    <w:p>
+      <w:pPr>
+        <w:pStyle w:val="ListParagraph"/>
+        <w:numPr>
+          <w:ilvl w:val="1"/>
+          <w:numId w:val="6"/>
+        </w:numPr>
+      </w:pPr>
+      <w:r>
+        <w:t>Address: 456 Oak Rd, Someplace CA</w:t>
+      </w:r>
+    </w:p>
+    <w:p>
+      <w:pPr>
+        <w:pStyle w:val="ListParagraph"/>
+        <w:numPr>
+          <w:ilvl w:val="1"/>
+          <w:numId w:val="6"/>
+        </w:numPr>
+      </w:pPr>
+      <w:r>
+        <w:t>ID Card No: 87654322</w:t>
+      </w:r>
+    </w:p>
+    <w:p>
+      <w:pPr>
+        <w:pStyle w:val="ListParagraph"/>
+        <w:numPr>
+          <w:ilvl w:val="1"/>
+          <w:numId w:val="6"/>
+        </w:numPr>
+      </w:pPr>
+      <w:r>
+        <w:t>Role: Member</w:t>
+      </w:r>
+    </w:p>
+    <w:p>
+      <w:pPr>
+        <w:pStyle w:val="ListParagraph"/>
+        <w:numPr>
+          <w:ilvl w:val="0"/>
+          <w:numId w:val="6"/>
+        </w:numPr>
+      </w:pPr>
+      <w:r>
+        <w:t>Member 3:</w:t>
+      </w:r>
+    </w:p>
+    <w:p>
+      <w:pPr>
+        <w:pStyle w:val="ListParagraph"/>
+        <w:numPr>
+          <w:ilvl w:val="1"/>
+          <w:numId w:val="6"/>
+        </w:numPr>
+      </w:pPr>
+      <w:r>
+        <w:t>Full Name: Noah Tanaka</w:t>
+      </w:r>
+    </w:p>
+    <w:p>
+      <w:pPr>
+        <w:pStyle w:val="ListParagraph"/>
+        <w:numPr>
+          <w:ilvl w:val="1"/>
+          <w:numId w:val="6"/>
+        </w:numPr>
+      </w:pPr>
+      <w:r>
+        <w:t>Gender: Male</w:t>
+      </w:r>
+    </w:p>
+    <w:p>
+      <w:pPr>
+        <w:pStyle w:val="ListParagraph"/>
+        <w:numPr>
+          <w:ilvl w:val="1"/>
+          <w:numId w:val="6"/>
+        </w:numPr>
+      </w:pPr>
+      <w:r>
+        <w:t>Date of Birth: 1993-11-25</w:t>
+      </w:r>
+    </w:p>
+    <w:p>
+      <w:pPr>
+        <w:pStyle w:val="ListParagraph"/>
+        <w:numPr>
+          <w:ilvl w:val="1"/>
+          <w:numId w:val="6"/>
+        </w:numPr>
+      </w:pPr>
+      <w:r>
+        <w:t>Email: noah.tanaka@example.com</w:t>
+      </w:r>
+    </w:p>
+    <w:p>
+      <w:pPr>
+        <w:pStyle w:val="ListParagraph"/>
+        <w:numPr>
+          <w:ilvl w:val="1"/>
+          <w:numId w:val="6"/>
+        </w:numPr>
+      </w:pPr>
+      <w:r>
+        <w:t>Phone: 55</w:t>
+      </w:r>
+      <w:r>
+        <w:t>5</w:t>
+      </w:r>
+      <w:r>
+        <w:t>1234568</w:t>
+      </w:r>
+    </w:p>
+    <w:p>
+      <w:pPr>
+        <w:pStyle w:val="ListParagraph"/>
+        <w:numPr>
+          <w:ilvl w:val="1"/>
+          <w:numId w:val="6"/>
+        </w:numPr>
+      </w:pPr>
+      <w:r>
+        <w:t>Password:</w:t>
+      </w:r>
+      <w:r>
+        <w:t>Noah@123</w:t>
+      </w:r>
+    </w:p>
+    <w:p>
+      <w:pPr>
+        <w:pStyle w:val="ListParagraph"/>
+        <w:numPr>
+          <w:ilvl w:val="1"/>
+          <w:numId w:val="6"/>
+        </w:numPr>
+      </w:pPr>
+      <w:r>
+        <w:t>Address: 321 Elm Blvd, Elsewhere NY</w:t>
+      </w:r>
+    </w:p>
+    <w:p>
+      <w:pPr>
+        <w:pStyle w:val="ListParagraph"/>
+        <w:numPr>
+          <w:ilvl w:val="1"/>
+          <w:numId w:val="6"/>
+        </w:numPr>
+      </w:pPr>
+      <w:r>
+        <w:t>ID Card No: 45678902</w:t>
+      </w:r>
+    </w:p>
+    <w:p>
+      <w:pPr>
+        <w:pStyle w:val="ListParagraph"/>
+        <w:numPr>
+          <w:ilvl w:val="1"/>
+          <w:numId w:val="6"/>
+        </w:numPr>
+      </w:pPr>
+      <w:r>
+        <w:t>Role: Member</w:t>
+      </w:r>
+    </w:p>
     <w:p/>
     <w:p>
       <w:pPr>
-        <w:pStyle w:val="Heading3"/>
+        <w:pStyle w:val="Heading2"/>
         <w:rPr>
           <w:lang w:val="vi-VN"/>
         </w:rPr>
@@ -2101,6 +3719,220 @@
           <w:lang w:val="vi-VN"/>
         </w:rPr>
         <w:t>Member – Create Buyer Profile</w:t>
+      </w:r>
+    </w:p>
+    <w:p>
+      <w:pPr>
+        <w:pStyle w:val="ListParagraph"/>
+        <w:numPr>
+          <w:ilvl w:val="0"/>
+          <w:numId w:val="6"/>
+        </w:numPr>
+        <w:rPr>
+          <w:lang w:val="vi-VN"/>
+        </w:rPr>
+      </w:pPr>
+      <w:r>
+        <w:rPr>
+          <w:lang w:val="vi-VN"/>
+        </w:rPr>
+        <w:t>Bu</w:t>
+      </w:r>
+      <w:r>
+        <w:t>yer 1:</w:t>
+      </w:r>
+    </w:p>
+    <w:p>
+      <w:pPr>
+        <w:pStyle w:val="ListParagraph"/>
+        <w:numPr>
+          <w:ilvl w:val="1"/>
+          <w:numId w:val="6"/>
+        </w:numPr>
+        <w:rPr>
+          <w:lang w:val="vi-VN"/>
+        </w:rPr>
+      </w:pPr>
+      <w:r>
+        <w:rPr>
+          <w:lang w:val="vi-VN"/>
+        </w:rPr>
+        <w:t>Fullname: Noah Tanaka</w:t>
+      </w:r>
+    </w:p>
+    <w:p>
+      <w:pPr>
+        <w:pStyle w:val="ListParagraph"/>
+        <w:numPr>
+          <w:ilvl w:val="1"/>
+          <w:numId w:val="6"/>
+        </w:numPr>
+        <w:rPr>
+          <w:lang w:val="vi-VN"/>
+        </w:rPr>
+      </w:pPr>
+      <w:r>
+        <w:rPr>
+          <w:lang w:val="vi-VN"/>
+        </w:rPr>
+        <w:t>Phone: 1234567891</w:t>
+      </w:r>
+    </w:p>
+    <w:p>
+      <w:pPr>
+        <w:pStyle w:val="ListParagraph"/>
+        <w:numPr>
+          <w:ilvl w:val="1"/>
+          <w:numId w:val="6"/>
+        </w:numPr>
+        <w:rPr>
+          <w:lang w:val="vi-VN"/>
+        </w:rPr>
+      </w:pPr>
+      <w:r>
+        <w:rPr>
+          <w:lang w:val="vi-VN"/>
+        </w:rPr>
+        <w:t>Introduction Message: Noah is a reputable and reliable buyer who is seeking to upgrade his home entertainment system. He has a history of making well-researched purchases and values quality, performance, and customer service. Noah is eager to work with a seller who can provide him with the ideal solutions to enhance his home theater experience.</w:t>
+      </w:r>
+    </w:p>
+    <w:p>
+      <w:pPr>
+        <w:pStyle w:val="ListParagraph"/>
+        <w:numPr>
+          <w:ilvl w:val="0"/>
+          <w:numId w:val="6"/>
+        </w:numPr>
+        <w:rPr>
+          <w:lang w:val="vi-VN"/>
+        </w:rPr>
+      </w:pPr>
+      <w:r>
+        <w:t>Buyer 2:</w:t>
+      </w:r>
+    </w:p>
+    <w:p>
+      <w:pPr>
+        <w:pStyle w:val="ListParagraph"/>
+        <w:numPr>
+          <w:ilvl w:val="1"/>
+          <w:numId w:val="6"/>
+        </w:numPr>
+        <w:rPr>
+          <w:lang w:val="vi-VN"/>
+        </w:rPr>
+      </w:pPr>
+      <w:r>
+        <w:rPr>
+          <w:lang w:val="vi-VN"/>
+        </w:rPr>
+        <w:t>Fullname: Lucas Feng</w:t>
+      </w:r>
+    </w:p>
+    <w:p>
+      <w:pPr>
+        <w:pStyle w:val="ListParagraph"/>
+        <w:numPr>
+          <w:ilvl w:val="1"/>
+          <w:numId w:val="6"/>
+        </w:numPr>
+        <w:rPr>
+          <w:lang w:val="vi-VN"/>
+        </w:rPr>
+      </w:pPr>
+      <w:r>
+        <w:rPr>
+          <w:lang w:val="vi-VN"/>
+        </w:rPr>
+        <w:t>Phone: 9876543213</w:t>
+      </w:r>
+    </w:p>
+    <w:p>
+      <w:pPr>
+        <w:pStyle w:val="ListParagraph"/>
+        <w:numPr>
+          <w:ilvl w:val="1"/>
+          <w:numId w:val="6"/>
+        </w:numPr>
+        <w:rPr>
+          <w:lang w:val="vi-VN"/>
+        </w:rPr>
+      </w:pPr>
+      <w:r>
+        <w:rPr>
+          <w:lang w:val="vi-VN"/>
+        </w:rPr>
+        <w:t>Introduction Message: Lucas is a discerning and experienced buyer who is seeking to upgrade his home's smart home technology. He has a history of making timely payments and maintaining positive relationships with his vendors. Lucas is committed to finding the right smart home solutions that offer advanced features, seamless integration, and exceptional value.</w:t>
+      </w:r>
+    </w:p>
+    <w:p>
+      <w:pPr>
+        <w:pStyle w:val="ListParagraph"/>
+        <w:numPr>
+          <w:ilvl w:val="0"/>
+          <w:numId w:val="6"/>
+        </w:numPr>
+        <w:rPr>
+          <w:lang w:val="vi-VN"/>
+        </w:rPr>
+      </w:pPr>
+      <w:r>
+        <w:t>Buyer 3:</w:t>
+      </w:r>
+    </w:p>
+    <w:p>
+      <w:pPr>
+        <w:pStyle w:val="ListParagraph"/>
+        <w:numPr>
+          <w:ilvl w:val="1"/>
+          <w:numId w:val="6"/>
+        </w:numPr>
+        <w:rPr>
+          <w:lang w:val="vi-VN"/>
+        </w:rPr>
+      </w:pPr>
+      <w:r>
+        <w:rPr>
+          <w:lang w:val="vi-VN"/>
+        </w:rPr>
+        <w:t>Fullname: Mia Flores</w:t>
+      </w:r>
+    </w:p>
+    <w:p>
+      <w:pPr>
+        <w:pStyle w:val="ListParagraph"/>
+        <w:numPr>
+          <w:ilvl w:val="1"/>
+          <w:numId w:val="6"/>
+        </w:numPr>
+        <w:rPr>
+          <w:lang w:val="vi-VN"/>
+        </w:rPr>
+      </w:pPr>
+      <w:r>
+        <w:rPr>
+          <w:lang w:val="vi-VN"/>
+        </w:rPr>
+        <w:t>Phone: 5551234569</w:t>
+      </w:r>
+    </w:p>
+    <w:p>
+      <w:pPr>
+        <w:pStyle w:val="ListParagraph"/>
+        <w:numPr>
+          <w:ilvl w:val="1"/>
+          <w:numId w:val="6"/>
+        </w:numPr>
+        <w:rPr>
+          <w:lang w:val="vi-VN"/>
+        </w:rPr>
+      </w:pPr>
+      <w:r>
+        <w:rPr>
+          <w:lang w:val="vi-VN"/>
+        </w:rPr>
+        <w:lastRenderedPageBreak/>
+        <w:t>Introduction Message: Mia is a meticulous and detail-oriented buyer who is looking to furnish her new home office. She has a keen eye for design and prioritizes both functionality and aesthetics. Mia is known for her prompt communication and reliable payment history, making her an attractive buyer for sellers who can offer the right furniture and equipment to meet her requirements.</w:t>
       </w:r>
     </w:p>
     <w:p>
@@ -2219,9 +4051,9 @@
     </w:lvl>
   </w:abstractNum>
   <w:abstractNum w:abstractNumId="1" w15:restartNumberingAfterBreak="0">
-    <w:nsid w:val="63C70654"/>
+    <w:nsid w:val="44E83F51"/>
     <w:multiLevelType w:val="hybridMultilevel"/>
-    <w:tmpl w:val="EB42EBEC"/>
+    <w:tmpl w:val="7122B11E"/>
     <w:lvl w:ilvl="0" w:tplc="04090001">
       <w:start w:val="1"/>
       <w:numFmt w:val="bullet"/>
@@ -2246,7 +4078,7 @@
         <w:rFonts w:ascii="Courier New" w:hAnsi="Courier New" w:cs="Courier New" w:hint="default"/>
       </w:rPr>
     </w:lvl>
-    <w:lvl w:ilvl="2" w:tplc="04090005">
+    <w:lvl w:ilvl="2" w:tplc="04090005" w:tentative="1">
       <w:start w:val="1"/>
       <w:numFmt w:val="bullet"/>
       <w:lvlText w:val=""/>
@@ -2332,9 +4164,9 @@
     </w:lvl>
   </w:abstractNum>
   <w:abstractNum w:abstractNumId="2" w15:restartNumberingAfterBreak="0">
-    <w:nsid w:val="7B4F67D7"/>
+    <w:nsid w:val="552F3BCF"/>
     <w:multiLevelType w:val="hybridMultilevel"/>
-    <w:tmpl w:val="DD34AD50"/>
+    <w:tmpl w:val="EEDE813E"/>
     <w:lvl w:ilvl="0" w:tplc="04090001">
       <w:start w:val="1"/>
       <w:numFmt w:val="bullet"/>
@@ -2444,14 +4276,362 @@
       </w:rPr>
     </w:lvl>
   </w:abstractNum>
+  <w:abstractNum w:abstractNumId="3" w15:restartNumberingAfterBreak="0">
+    <w:nsid w:val="5AD564BA"/>
+    <w:multiLevelType w:val="hybridMultilevel"/>
+    <w:tmpl w:val="045A6A6A"/>
+    <w:lvl w:ilvl="0" w:tplc="04090001">
+      <w:start w:val="1"/>
+      <w:numFmt w:val="bullet"/>
+      <w:lvlText w:val=""/>
+      <w:lvlJc w:val="left"/>
+      <w:pPr>
+        <w:ind w:left="720" w:hanging="360"/>
+      </w:pPr>
+      <w:rPr>
+        <w:rFonts w:ascii="Symbol" w:hAnsi="Symbol" w:hint="default"/>
+      </w:rPr>
+    </w:lvl>
+    <w:lvl w:ilvl="1" w:tplc="04090003">
+      <w:start w:val="1"/>
+      <w:numFmt w:val="bullet"/>
+      <w:lvlText w:val="o"/>
+      <w:lvlJc w:val="left"/>
+      <w:pPr>
+        <w:ind w:left="1440" w:hanging="360"/>
+      </w:pPr>
+      <w:rPr>
+        <w:rFonts w:ascii="Courier New" w:hAnsi="Courier New" w:cs="Courier New" w:hint="default"/>
+      </w:rPr>
+    </w:lvl>
+    <w:lvl w:ilvl="2" w:tplc="04090005" w:tentative="1">
+      <w:start w:val="1"/>
+      <w:numFmt w:val="bullet"/>
+      <w:lvlText w:val=""/>
+      <w:lvlJc w:val="left"/>
+      <w:pPr>
+        <w:ind w:left="2160" w:hanging="360"/>
+      </w:pPr>
+      <w:rPr>
+        <w:rFonts w:ascii="Wingdings" w:hAnsi="Wingdings" w:hint="default"/>
+      </w:rPr>
+    </w:lvl>
+    <w:lvl w:ilvl="3" w:tplc="04090001" w:tentative="1">
+      <w:start w:val="1"/>
+      <w:numFmt w:val="bullet"/>
+      <w:lvlText w:val=""/>
+      <w:lvlJc w:val="left"/>
+      <w:pPr>
+        <w:ind w:left="2880" w:hanging="360"/>
+      </w:pPr>
+      <w:rPr>
+        <w:rFonts w:ascii="Symbol" w:hAnsi="Symbol" w:hint="default"/>
+      </w:rPr>
+    </w:lvl>
+    <w:lvl w:ilvl="4" w:tplc="04090003" w:tentative="1">
+      <w:start w:val="1"/>
+      <w:numFmt w:val="bullet"/>
+      <w:lvlText w:val="o"/>
+      <w:lvlJc w:val="left"/>
+      <w:pPr>
+        <w:ind w:left="3600" w:hanging="360"/>
+      </w:pPr>
+      <w:rPr>
+        <w:rFonts w:ascii="Courier New" w:hAnsi="Courier New" w:cs="Courier New" w:hint="default"/>
+      </w:rPr>
+    </w:lvl>
+    <w:lvl w:ilvl="5" w:tplc="04090005" w:tentative="1">
+      <w:start w:val="1"/>
+      <w:numFmt w:val="bullet"/>
+      <w:lvlText w:val=""/>
+      <w:lvlJc w:val="left"/>
+      <w:pPr>
+        <w:ind w:left="4320" w:hanging="360"/>
+      </w:pPr>
+      <w:rPr>
+        <w:rFonts w:ascii="Wingdings" w:hAnsi="Wingdings" w:hint="default"/>
+      </w:rPr>
+    </w:lvl>
+    <w:lvl w:ilvl="6" w:tplc="04090001" w:tentative="1">
+      <w:start w:val="1"/>
+      <w:numFmt w:val="bullet"/>
+      <w:lvlText w:val=""/>
+      <w:lvlJc w:val="left"/>
+      <w:pPr>
+        <w:ind w:left="5040" w:hanging="360"/>
+      </w:pPr>
+      <w:rPr>
+        <w:rFonts w:ascii="Symbol" w:hAnsi="Symbol" w:hint="default"/>
+      </w:rPr>
+    </w:lvl>
+    <w:lvl w:ilvl="7" w:tplc="04090003" w:tentative="1">
+      <w:start w:val="1"/>
+      <w:numFmt w:val="bullet"/>
+      <w:lvlText w:val="o"/>
+      <w:lvlJc w:val="left"/>
+      <w:pPr>
+        <w:ind w:left="5760" w:hanging="360"/>
+      </w:pPr>
+      <w:rPr>
+        <w:rFonts w:ascii="Courier New" w:hAnsi="Courier New" w:cs="Courier New" w:hint="default"/>
+      </w:rPr>
+    </w:lvl>
+    <w:lvl w:ilvl="8" w:tplc="04090005" w:tentative="1">
+      <w:start w:val="1"/>
+      <w:numFmt w:val="bullet"/>
+      <w:lvlText w:val=""/>
+      <w:lvlJc w:val="left"/>
+      <w:pPr>
+        <w:ind w:left="6480" w:hanging="360"/>
+      </w:pPr>
+      <w:rPr>
+        <w:rFonts w:ascii="Wingdings" w:hAnsi="Wingdings" w:hint="default"/>
+      </w:rPr>
+    </w:lvl>
+  </w:abstractNum>
+  <w:abstractNum w:abstractNumId="4" w15:restartNumberingAfterBreak="0">
+    <w:nsid w:val="63C70654"/>
+    <w:multiLevelType w:val="hybridMultilevel"/>
+    <w:tmpl w:val="EB42EBEC"/>
+    <w:lvl w:ilvl="0" w:tplc="04090001">
+      <w:start w:val="1"/>
+      <w:numFmt w:val="bullet"/>
+      <w:lvlText w:val=""/>
+      <w:lvlJc w:val="left"/>
+      <w:pPr>
+        <w:ind w:left="720" w:hanging="360"/>
+      </w:pPr>
+      <w:rPr>
+        <w:rFonts w:ascii="Symbol" w:hAnsi="Symbol" w:hint="default"/>
+      </w:rPr>
+    </w:lvl>
+    <w:lvl w:ilvl="1" w:tplc="04090003">
+      <w:start w:val="1"/>
+      <w:numFmt w:val="bullet"/>
+      <w:lvlText w:val="o"/>
+      <w:lvlJc w:val="left"/>
+      <w:pPr>
+        <w:ind w:left="1440" w:hanging="360"/>
+      </w:pPr>
+      <w:rPr>
+        <w:rFonts w:ascii="Courier New" w:hAnsi="Courier New" w:cs="Courier New" w:hint="default"/>
+      </w:rPr>
+    </w:lvl>
+    <w:lvl w:ilvl="2" w:tplc="04090005">
+      <w:start w:val="1"/>
+      <w:numFmt w:val="bullet"/>
+      <w:lvlText w:val=""/>
+      <w:lvlJc w:val="left"/>
+      <w:pPr>
+        <w:ind w:left="2160" w:hanging="360"/>
+      </w:pPr>
+      <w:rPr>
+        <w:rFonts w:ascii="Wingdings" w:hAnsi="Wingdings" w:hint="default"/>
+      </w:rPr>
+    </w:lvl>
+    <w:lvl w:ilvl="3" w:tplc="04090001" w:tentative="1">
+      <w:start w:val="1"/>
+      <w:numFmt w:val="bullet"/>
+      <w:lvlText w:val=""/>
+      <w:lvlJc w:val="left"/>
+      <w:pPr>
+        <w:ind w:left="2880" w:hanging="360"/>
+      </w:pPr>
+      <w:rPr>
+        <w:rFonts w:ascii="Symbol" w:hAnsi="Symbol" w:hint="default"/>
+      </w:rPr>
+    </w:lvl>
+    <w:lvl w:ilvl="4" w:tplc="04090003" w:tentative="1">
+      <w:start w:val="1"/>
+      <w:numFmt w:val="bullet"/>
+      <w:lvlText w:val="o"/>
+      <w:lvlJc w:val="left"/>
+      <w:pPr>
+        <w:ind w:left="3600" w:hanging="360"/>
+      </w:pPr>
+      <w:rPr>
+        <w:rFonts w:ascii="Courier New" w:hAnsi="Courier New" w:cs="Courier New" w:hint="default"/>
+      </w:rPr>
+    </w:lvl>
+    <w:lvl w:ilvl="5" w:tplc="04090005" w:tentative="1">
+      <w:start w:val="1"/>
+      <w:numFmt w:val="bullet"/>
+      <w:lvlText w:val=""/>
+      <w:lvlJc w:val="left"/>
+      <w:pPr>
+        <w:ind w:left="4320" w:hanging="360"/>
+      </w:pPr>
+      <w:rPr>
+        <w:rFonts w:ascii="Wingdings" w:hAnsi="Wingdings" w:hint="default"/>
+      </w:rPr>
+    </w:lvl>
+    <w:lvl w:ilvl="6" w:tplc="04090001" w:tentative="1">
+      <w:start w:val="1"/>
+      <w:numFmt w:val="bullet"/>
+      <w:lvlText w:val=""/>
+      <w:lvlJc w:val="left"/>
+      <w:pPr>
+        <w:ind w:left="5040" w:hanging="360"/>
+      </w:pPr>
+      <w:rPr>
+        <w:rFonts w:ascii="Symbol" w:hAnsi="Symbol" w:hint="default"/>
+      </w:rPr>
+    </w:lvl>
+    <w:lvl w:ilvl="7" w:tplc="04090003" w:tentative="1">
+      <w:start w:val="1"/>
+      <w:numFmt w:val="bullet"/>
+      <w:lvlText w:val="o"/>
+      <w:lvlJc w:val="left"/>
+      <w:pPr>
+        <w:ind w:left="5760" w:hanging="360"/>
+      </w:pPr>
+      <w:rPr>
+        <w:rFonts w:ascii="Courier New" w:hAnsi="Courier New" w:cs="Courier New" w:hint="default"/>
+      </w:rPr>
+    </w:lvl>
+    <w:lvl w:ilvl="8" w:tplc="04090005" w:tentative="1">
+      <w:start w:val="1"/>
+      <w:numFmt w:val="bullet"/>
+      <w:lvlText w:val=""/>
+      <w:lvlJc w:val="left"/>
+      <w:pPr>
+        <w:ind w:left="6480" w:hanging="360"/>
+      </w:pPr>
+      <w:rPr>
+        <w:rFonts w:ascii="Wingdings" w:hAnsi="Wingdings" w:hint="default"/>
+      </w:rPr>
+    </w:lvl>
+  </w:abstractNum>
+  <w:abstractNum w:abstractNumId="5" w15:restartNumberingAfterBreak="0">
+    <w:nsid w:val="7B4F67D7"/>
+    <w:multiLevelType w:val="hybridMultilevel"/>
+    <w:tmpl w:val="DD34AD50"/>
+    <w:lvl w:ilvl="0" w:tplc="04090001">
+      <w:start w:val="1"/>
+      <w:numFmt w:val="bullet"/>
+      <w:lvlText w:val=""/>
+      <w:lvlJc w:val="left"/>
+      <w:pPr>
+        <w:ind w:left="720" w:hanging="360"/>
+      </w:pPr>
+      <w:rPr>
+        <w:rFonts w:ascii="Symbol" w:hAnsi="Symbol" w:hint="default"/>
+      </w:rPr>
+    </w:lvl>
+    <w:lvl w:ilvl="1" w:tplc="04090003">
+      <w:start w:val="1"/>
+      <w:numFmt w:val="bullet"/>
+      <w:lvlText w:val="o"/>
+      <w:lvlJc w:val="left"/>
+      <w:pPr>
+        <w:ind w:left="1440" w:hanging="360"/>
+      </w:pPr>
+      <w:rPr>
+        <w:rFonts w:ascii="Courier New" w:hAnsi="Courier New" w:cs="Courier New" w:hint="default"/>
+      </w:rPr>
+    </w:lvl>
+    <w:lvl w:ilvl="2" w:tplc="04090005" w:tentative="1">
+      <w:start w:val="1"/>
+      <w:numFmt w:val="bullet"/>
+      <w:lvlText w:val=""/>
+      <w:lvlJc w:val="left"/>
+      <w:pPr>
+        <w:ind w:left="2160" w:hanging="360"/>
+      </w:pPr>
+      <w:rPr>
+        <w:rFonts w:ascii="Wingdings" w:hAnsi="Wingdings" w:hint="default"/>
+      </w:rPr>
+    </w:lvl>
+    <w:lvl w:ilvl="3" w:tplc="04090001" w:tentative="1">
+      <w:start w:val="1"/>
+      <w:numFmt w:val="bullet"/>
+      <w:lvlText w:val=""/>
+      <w:lvlJc w:val="left"/>
+      <w:pPr>
+        <w:ind w:left="2880" w:hanging="360"/>
+      </w:pPr>
+      <w:rPr>
+        <w:rFonts w:ascii="Symbol" w:hAnsi="Symbol" w:hint="default"/>
+      </w:rPr>
+    </w:lvl>
+    <w:lvl w:ilvl="4" w:tplc="04090003" w:tentative="1">
+      <w:start w:val="1"/>
+      <w:numFmt w:val="bullet"/>
+      <w:lvlText w:val="o"/>
+      <w:lvlJc w:val="left"/>
+      <w:pPr>
+        <w:ind w:left="3600" w:hanging="360"/>
+      </w:pPr>
+      <w:rPr>
+        <w:rFonts w:ascii="Courier New" w:hAnsi="Courier New" w:cs="Courier New" w:hint="default"/>
+      </w:rPr>
+    </w:lvl>
+    <w:lvl w:ilvl="5" w:tplc="04090005" w:tentative="1">
+      <w:start w:val="1"/>
+      <w:numFmt w:val="bullet"/>
+      <w:lvlText w:val=""/>
+      <w:lvlJc w:val="left"/>
+      <w:pPr>
+        <w:ind w:left="4320" w:hanging="360"/>
+      </w:pPr>
+      <w:rPr>
+        <w:rFonts w:ascii="Wingdings" w:hAnsi="Wingdings" w:hint="default"/>
+      </w:rPr>
+    </w:lvl>
+    <w:lvl w:ilvl="6" w:tplc="04090001" w:tentative="1">
+      <w:start w:val="1"/>
+      <w:numFmt w:val="bullet"/>
+      <w:lvlText w:val=""/>
+      <w:lvlJc w:val="left"/>
+      <w:pPr>
+        <w:ind w:left="5040" w:hanging="360"/>
+      </w:pPr>
+      <w:rPr>
+        <w:rFonts w:ascii="Symbol" w:hAnsi="Symbol" w:hint="default"/>
+      </w:rPr>
+    </w:lvl>
+    <w:lvl w:ilvl="7" w:tplc="04090003" w:tentative="1">
+      <w:start w:val="1"/>
+      <w:numFmt w:val="bullet"/>
+      <w:lvlText w:val="o"/>
+      <w:lvlJc w:val="left"/>
+      <w:pPr>
+        <w:ind w:left="5760" w:hanging="360"/>
+      </w:pPr>
+      <w:rPr>
+        <w:rFonts w:ascii="Courier New" w:hAnsi="Courier New" w:cs="Courier New" w:hint="default"/>
+      </w:rPr>
+    </w:lvl>
+    <w:lvl w:ilvl="8" w:tplc="04090005" w:tentative="1">
+      <w:start w:val="1"/>
+      <w:numFmt w:val="bullet"/>
+      <w:lvlText w:val=""/>
+      <w:lvlJc w:val="left"/>
+      <w:pPr>
+        <w:ind w:left="6480" w:hanging="360"/>
+      </w:pPr>
+      <w:rPr>
+        <w:rFonts w:ascii="Wingdings" w:hAnsi="Wingdings" w:hint="default"/>
+      </w:rPr>
+    </w:lvl>
+  </w:abstractNum>
   <w:num w:numId="1" w16cid:durableId="888030897">
     <w:abstractNumId w:val="0"/>
   </w:num>
   <w:num w:numId="2" w16cid:durableId="52433183">
-    <w:abstractNumId w:val="2"/>
+    <w:abstractNumId w:val="5"/>
   </w:num>
   <w:num w:numId="3" w16cid:durableId="1819880216">
+    <w:abstractNumId w:val="4"/>
+  </w:num>
+  <w:num w:numId="4" w16cid:durableId="1286693362">
     <w:abstractNumId w:val="1"/>
+  </w:num>
+  <w:num w:numId="5" w16cid:durableId="1519462174">
+    <w:abstractNumId w:val="3"/>
+  </w:num>
+  <w:num w:numId="6" w16cid:durableId="1997952114">
+    <w:abstractNumId w:val="2"/>
   </w:num>
 </w:numbering>
 </file>

</xml_diff>